<commit_message>
Added report and README
</commit_message>
<xml_diff>
--- a/ООП_ЛР_4 Карпов Іван.docx
+++ b/ООП_ЛР_4 Карпов Іван.docx
@@ -1327,37 +1327,387 @@
           <w:szCs w:val="28"/>
         </w:rPr>
       </w:pPr>
-    </w:p>
-    <w:p>
-      <w:pPr>
-        <w:spacing w:line="240" w:lineRule="auto"/>
-        <w:rPr>
-          <w:rFonts w:asciiTheme="minorHAnsi" w:eastAsia="Times New Roman" w:hAnsiTheme="minorHAnsi" w:cstheme="minorHAnsi"/>
-          <w:sz w:val="28"/>
-          <w:szCs w:val="28"/>
-        </w:rPr>
-      </w:pPr>
-    </w:p>
-    <w:p>
-      <w:pPr>
-        <w:spacing w:line="240" w:lineRule="auto"/>
-        <w:rPr>
-          <w:rFonts w:asciiTheme="minorHAnsi" w:eastAsia="Times New Roman" w:hAnsiTheme="minorHAnsi" w:cstheme="minorHAnsi"/>
-          <w:sz w:val="28"/>
-          <w:szCs w:val="28"/>
-        </w:rPr>
-      </w:pPr>
-    </w:p>
-    <w:p>
-      <w:pPr>
-        <w:spacing w:line="240" w:lineRule="auto"/>
+      <w:r>
+        <w:rPr>
+          <w:rFonts w:asciiTheme="minorHAnsi" w:eastAsia="Times New Roman" w:hAnsiTheme="minorHAnsi" w:cstheme="minorHAnsi"/>
+          <w:sz w:val="28"/>
+          <w:szCs w:val="28"/>
+        </w:rPr>
+        <w:t xml:space="preserve">Для підрахунку кількості цифр в рядку шляхом анонімного методу та лямбда-виразу було створено клас </w:t>
+      </w:r>
+      <w:proofErr w:type="spellStart"/>
+      <w:r>
+        <w:rPr>
+          <w:rFonts w:ascii="Cascadia Mono" w:eastAsiaTheme="minorHAnsi" w:hAnsi="Cascadia Mono" w:cs="Cascadia Mono"/>
+          <w:color w:val="2B91AF"/>
+          <w:lang w:eastAsia="en-US"/>
+        </w:rPr>
+        <w:t>DigitCounter</w:t>
+      </w:r>
+      <w:proofErr w:type="spellEnd"/>
+      <w:r>
+        <w:rPr>
+          <w:rFonts w:asciiTheme="minorHAnsi" w:eastAsia="Times New Roman" w:hAnsiTheme="minorHAnsi" w:cstheme="minorHAnsi"/>
+          <w:sz w:val="28"/>
+          <w:szCs w:val="28"/>
+        </w:rPr>
+        <w:t>.</w:t>
+      </w:r>
+      <w:r>
+        <w:rPr>
+          <w:rFonts w:asciiTheme="minorHAnsi" w:eastAsia="Times New Roman" w:hAnsiTheme="minorHAnsi" w:cstheme="minorHAnsi"/>
+          <w:sz w:val="28"/>
+          <w:szCs w:val="28"/>
+        </w:rPr>
+        <w:t xml:space="preserve"> В потрібний метод класу передається рядок та за допомогою регулярного виразу ведеться підрахунок.</w:t>
+      </w:r>
+    </w:p>
+    <w:p>
+      <w:pPr>
+        <w:spacing w:line="240" w:lineRule="auto"/>
+        <w:rPr>
+          <w:rFonts w:asciiTheme="minorHAnsi" w:eastAsia="Times New Roman" w:hAnsiTheme="minorHAnsi" w:cstheme="minorHAnsi"/>
+          <w:sz w:val="28"/>
+          <w:szCs w:val="28"/>
+        </w:rPr>
+      </w:pPr>
+    </w:p>
+    <w:p>
+      <w:pPr>
+        <w:spacing w:line="240" w:lineRule="auto"/>
+        <w:rPr>
+          <w:rFonts w:asciiTheme="minorHAnsi" w:eastAsia="Times New Roman" w:hAnsiTheme="minorHAnsi" w:cstheme="minorHAnsi"/>
+          <w:sz w:val="28"/>
+          <w:szCs w:val="28"/>
+        </w:rPr>
+      </w:pPr>
+      <w:r>
+        <w:rPr>
+          <w:rFonts w:asciiTheme="minorHAnsi" w:eastAsia="Times New Roman" w:hAnsiTheme="minorHAnsi" w:cstheme="minorHAnsi"/>
+          <w:sz w:val="28"/>
+          <w:szCs w:val="28"/>
+        </w:rPr>
+        <w:t>Для виконання пунктів 2 та 3 було створено клас що представляє стек з усіма відповідними операціями (</w:t>
+      </w:r>
+      <w:proofErr w:type="spellStart"/>
+      <w:r>
+        <w:rPr>
+          <w:rFonts w:ascii="Cascadia Mono" w:eastAsiaTheme="minorHAnsi" w:hAnsi="Cascadia Mono" w:cs="Cascadia Mono"/>
+          <w:color w:val="2B91AF"/>
+          <w:lang w:eastAsia="en-US"/>
+        </w:rPr>
+        <w:t>MyStack</w:t>
+      </w:r>
+      <w:proofErr w:type="spellEnd"/>
+      <w:r>
+        <w:rPr>
+          <w:rFonts w:asciiTheme="minorHAnsi" w:eastAsia="Times New Roman" w:hAnsiTheme="minorHAnsi" w:cstheme="minorHAnsi"/>
+          <w:sz w:val="28"/>
+          <w:szCs w:val="28"/>
+        </w:rPr>
+        <w:t>) та клас аргумент події (</w:t>
+      </w:r>
+      <w:proofErr w:type="spellStart"/>
+      <w:r>
+        <w:rPr>
+          <w:rFonts w:ascii="Cascadia Mono" w:eastAsiaTheme="minorHAnsi" w:hAnsi="Cascadia Mono" w:cs="Cascadia Mono"/>
+          <w:color w:val="2B91AF"/>
+          <w:lang w:eastAsia="en-US"/>
+        </w:rPr>
+        <w:t>StackClearedEventArgs</w:t>
+      </w:r>
+      <w:proofErr w:type="spellEnd"/>
+      <w:r>
+        <w:rPr>
+          <w:rFonts w:asciiTheme="minorHAnsi" w:eastAsia="Times New Roman" w:hAnsiTheme="minorHAnsi" w:cstheme="minorHAnsi"/>
+          <w:sz w:val="28"/>
+          <w:szCs w:val="28"/>
+        </w:rPr>
+        <w:t xml:space="preserve">). В класі стеку було визначено подію </w:t>
+      </w:r>
+      <w:proofErr w:type="spellStart"/>
+      <w:r>
+        <w:rPr>
+          <w:rFonts w:ascii="Cascadia Mono" w:eastAsiaTheme="minorHAnsi" w:hAnsi="Cascadia Mono" w:cs="Cascadia Mono"/>
+          <w:color w:val="000000"/>
+          <w:lang w:eastAsia="en-US"/>
+        </w:rPr>
+        <w:t>StackCleared</w:t>
+      </w:r>
+      <w:proofErr w:type="spellEnd"/>
+      <w:r>
+        <w:rPr>
+          <w:rFonts w:asciiTheme="minorHAnsi" w:eastAsia="Times New Roman" w:hAnsiTheme="minorHAnsi" w:cstheme="minorHAnsi"/>
+          <w:sz w:val="36"/>
+          <w:szCs w:val="36"/>
+        </w:rPr>
+        <w:t xml:space="preserve"> </w:t>
+      </w:r>
+      <w:r>
+        <w:rPr>
+          <w:rFonts w:asciiTheme="minorHAnsi" w:eastAsia="Times New Roman" w:hAnsiTheme="minorHAnsi" w:cstheme="minorHAnsi"/>
+          <w:sz w:val="28"/>
+          <w:szCs w:val="28"/>
+        </w:rPr>
+        <w:t xml:space="preserve">типу </w:t>
+      </w:r>
+      <w:proofErr w:type="spellStart"/>
+      <w:r>
+        <w:rPr>
+          <w:rFonts w:ascii="Cascadia Mono" w:eastAsiaTheme="minorHAnsi" w:hAnsi="Cascadia Mono" w:cs="Cascadia Mono"/>
+          <w:color w:val="2B91AF"/>
+          <w:lang w:eastAsia="en-US"/>
+        </w:rPr>
+        <w:t>EventHandler</w:t>
+      </w:r>
+      <w:proofErr w:type="spellEnd"/>
+      <w:r>
+        <w:rPr>
+          <w:rFonts w:ascii="Cascadia Mono" w:eastAsiaTheme="minorHAnsi" w:hAnsi="Cascadia Mono" w:cs="Cascadia Mono"/>
+          <w:color w:val="000000"/>
+          <w:lang w:eastAsia="en-US"/>
+        </w:rPr>
+        <w:t>&lt;</w:t>
+      </w:r>
+      <w:proofErr w:type="spellStart"/>
+      <w:r>
+        <w:rPr>
+          <w:rFonts w:ascii="Cascadia Mono" w:eastAsiaTheme="minorHAnsi" w:hAnsi="Cascadia Mono" w:cs="Cascadia Mono"/>
+          <w:color w:val="2B91AF"/>
+          <w:lang w:eastAsia="en-US"/>
+        </w:rPr>
+        <w:t>StackClearedEventArgs</w:t>
+      </w:r>
+      <w:proofErr w:type="spellEnd"/>
+      <w:r>
+        <w:rPr>
+          <w:rFonts w:ascii="Cascadia Mono" w:eastAsiaTheme="minorHAnsi" w:hAnsi="Cascadia Mono" w:cs="Cascadia Mono"/>
+          <w:color w:val="000000"/>
+          <w:lang w:eastAsia="en-US"/>
+        </w:rPr>
+        <w:t>&gt;</w:t>
+      </w:r>
+      <w:r>
+        <w:rPr>
+          <w:rFonts w:asciiTheme="minorHAnsi" w:eastAsia="Times New Roman" w:hAnsiTheme="minorHAnsi" w:cstheme="minorHAnsi"/>
+          <w:sz w:val="28"/>
+          <w:szCs w:val="28"/>
+        </w:rPr>
+        <w:t xml:space="preserve">. Подія викликається в методі </w:t>
+      </w:r>
+      <w:proofErr w:type="spellStart"/>
+      <w:r>
+        <w:rPr>
+          <w:rFonts w:ascii="Cascadia Mono" w:eastAsiaTheme="minorHAnsi" w:hAnsi="Cascadia Mono" w:cs="Cascadia Mono"/>
+          <w:color w:val="000000"/>
+          <w:lang w:eastAsia="en-US"/>
+        </w:rPr>
+        <w:t>OnStackCleared</w:t>
+      </w:r>
+      <w:proofErr w:type="spellEnd"/>
+      <w:r>
+        <w:rPr>
+          <w:rFonts w:ascii="Cascadia Mono" w:eastAsiaTheme="minorHAnsi" w:hAnsi="Cascadia Mono" w:cs="Cascadia Mono"/>
+          <w:color w:val="000000"/>
+          <w:lang w:eastAsia="en-US"/>
+        </w:rPr>
+        <w:t>(</w:t>
+      </w:r>
+      <w:proofErr w:type="spellStart"/>
+      <w:r>
+        <w:rPr>
+          <w:rFonts w:ascii="Cascadia Mono" w:eastAsiaTheme="minorHAnsi" w:hAnsi="Cascadia Mono" w:cs="Cascadia Mono"/>
+          <w:color w:val="2B91AF"/>
+          <w:lang w:eastAsia="en-US"/>
+        </w:rPr>
+        <w:t>StackClearedEventArgs</w:t>
+      </w:r>
+      <w:proofErr w:type="spellEnd"/>
+      <w:r>
+        <w:rPr>
+          <w:rFonts w:ascii="Cascadia Mono" w:eastAsiaTheme="minorHAnsi" w:hAnsi="Cascadia Mono" w:cs="Cascadia Mono"/>
+          <w:color w:val="000000"/>
+          <w:lang w:eastAsia="en-US"/>
+        </w:rPr>
+        <w:t xml:space="preserve"> </w:t>
+      </w:r>
+      <w:proofErr w:type="spellStart"/>
+      <w:r>
+        <w:rPr>
+          <w:rFonts w:ascii="Cascadia Mono" w:eastAsiaTheme="minorHAnsi" w:hAnsi="Cascadia Mono" w:cs="Cascadia Mono"/>
+          <w:color w:val="000000"/>
+          <w:lang w:eastAsia="en-US"/>
+        </w:rPr>
+        <w:t>args</w:t>
+      </w:r>
+      <w:proofErr w:type="spellEnd"/>
+      <w:r>
+        <w:rPr>
+          <w:rFonts w:ascii="Cascadia Mono" w:eastAsiaTheme="minorHAnsi" w:hAnsi="Cascadia Mono" w:cs="Cascadia Mono"/>
+          <w:color w:val="000000"/>
+          <w:lang w:eastAsia="en-US"/>
+        </w:rPr>
+        <w:t>)</w:t>
+      </w:r>
+      <w:r>
+        <w:rPr>
+          <w:rFonts w:asciiTheme="minorHAnsi" w:eastAsia="Times New Roman" w:hAnsiTheme="minorHAnsi" w:cstheme="minorHAnsi"/>
+          <w:sz w:val="28"/>
+          <w:szCs w:val="28"/>
+        </w:rPr>
+        <w:t>, який в свою чергу викликається коли відбувається очищення стеку, або витягування останнього елементу з нього.</w:t>
+      </w:r>
+    </w:p>
+    <w:p>
+      <w:pPr>
+        <w:spacing w:line="240" w:lineRule="auto"/>
+        <w:rPr>
+          <w:rFonts w:asciiTheme="minorHAnsi" w:eastAsia="Times New Roman" w:hAnsiTheme="minorHAnsi" w:cstheme="minorHAnsi"/>
+          <w:sz w:val="28"/>
+          <w:szCs w:val="28"/>
+        </w:rPr>
+      </w:pPr>
+      <w:r>
+        <w:rPr>
+          <w:rFonts w:asciiTheme="minorHAnsi" w:eastAsia="Times New Roman" w:hAnsiTheme="minorHAnsi" w:cstheme="minorHAnsi"/>
+          <w:sz w:val="28"/>
+          <w:szCs w:val="28"/>
+        </w:rPr>
+        <w:t xml:space="preserve">Обробник події, метод </w:t>
+      </w:r>
+      <w:proofErr w:type="spellStart"/>
+      <w:r>
+        <w:rPr>
+          <w:rFonts w:ascii="Cascadia Mono" w:eastAsiaTheme="minorHAnsi" w:hAnsi="Cascadia Mono" w:cs="Cascadia Mono"/>
+          <w:color w:val="000000"/>
+          <w:lang w:eastAsia="en-US"/>
+        </w:rPr>
+        <w:t>ShowMessage</w:t>
+      </w:r>
+      <w:proofErr w:type="spellEnd"/>
+      <w:r>
+        <w:rPr>
+          <w:rFonts w:ascii="Cascadia Mono" w:eastAsiaTheme="minorHAnsi" w:hAnsi="Cascadia Mono" w:cs="Cascadia Mono"/>
+          <w:color w:val="000000"/>
+          <w:lang w:eastAsia="en-US"/>
+        </w:rPr>
+        <w:t>(</w:t>
+      </w:r>
+      <w:proofErr w:type="spellStart"/>
+      <w:r>
+        <w:rPr>
+          <w:rFonts w:ascii="Cascadia Mono" w:eastAsiaTheme="minorHAnsi" w:hAnsi="Cascadia Mono" w:cs="Cascadia Mono"/>
+          <w:color w:val="0000FF"/>
+          <w:lang w:eastAsia="en-US"/>
+        </w:rPr>
+        <w:t>object</w:t>
+      </w:r>
+      <w:proofErr w:type="spellEnd"/>
+      <w:r>
+        <w:rPr>
+          <w:rFonts w:ascii="Cascadia Mono" w:eastAsiaTheme="minorHAnsi" w:hAnsi="Cascadia Mono" w:cs="Cascadia Mono"/>
+          <w:color w:val="000000"/>
+          <w:lang w:eastAsia="en-US"/>
+        </w:rPr>
+        <w:t xml:space="preserve"> </w:t>
+      </w:r>
+      <w:proofErr w:type="spellStart"/>
+      <w:r>
+        <w:rPr>
+          <w:rFonts w:ascii="Cascadia Mono" w:eastAsiaTheme="minorHAnsi" w:hAnsi="Cascadia Mono" w:cs="Cascadia Mono"/>
+          <w:color w:val="000000"/>
+          <w:lang w:eastAsia="en-US"/>
+        </w:rPr>
+        <w:t>sender</w:t>
+      </w:r>
+      <w:proofErr w:type="spellEnd"/>
+      <w:r>
+        <w:rPr>
+          <w:rFonts w:ascii="Cascadia Mono" w:eastAsiaTheme="minorHAnsi" w:hAnsi="Cascadia Mono" w:cs="Cascadia Mono"/>
+          <w:color w:val="000000"/>
+          <w:lang w:eastAsia="en-US"/>
+        </w:rPr>
+        <w:t xml:space="preserve">, </w:t>
+      </w:r>
+      <w:proofErr w:type="spellStart"/>
+      <w:r>
+        <w:rPr>
+          <w:rFonts w:ascii="Cascadia Mono" w:eastAsiaTheme="minorHAnsi" w:hAnsi="Cascadia Mono" w:cs="Cascadia Mono"/>
+          <w:color w:val="2B91AF"/>
+          <w:lang w:eastAsia="en-US"/>
+        </w:rPr>
+        <w:t>StackClearedEventArgs</w:t>
+      </w:r>
+      <w:proofErr w:type="spellEnd"/>
+      <w:r>
+        <w:rPr>
+          <w:rFonts w:ascii="Cascadia Mono" w:eastAsiaTheme="minorHAnsi" w:hAnsi="Cascadia Mono" w:cs="Cascadia Mono"/>
+          <w:color w:val="000000"/>
+          <w:lang w:eastAsia="en-US"/>
+        </w:rPr>
+        <w:t xml:space="preserve"> </w:t>
+      </w:r>
+      <w:proofErr w:type="spellStart"/>
+      <w:r>
+        <w:rPr>
+          <w:rFonts w:ascii="Cascadia Mono" w:eastAsiaTheme="minorHAnsi" w:hAnsi="Cascadia Mono" w:cs="Cascadia Mono"/>
+          <w:color w:val="000000"/>
+          <w:lang w:eastAsia="en-US"/>
+        </w:rPr>
+        <w:t>args</w:t>
+      </w:r>
+      <w:proofErr w:type="spellEnd"/>
+      <w:r>
+        <w:rPr>
+          <w:rFonts w:ascii="Cascadia Mono" w:eastAsiaTheme="minorHAnsi" w:hAnsi="Cascadia Mono" w:cs="Cascadia Mono"/>
+          <w:color w:val="000000"/>
+          <w:lang w:eastAsia="en-US"/>
+        </w:rPr>
+        <w:t>)</w:t>
+      </w:r>
+      <w:r>
+        <w:rPr>
+          <w:rFonts w:asciiTheme="minorHAnsi" w:eastAsia="Times New Roman" w:hAnsiTheme="minorHAnsi" w:cstheme="minorHAnsi"/>
+          <w:sz w:val="28"/>
+          <w:szCs w:val="28"/>
+        </w:rPr>
+        <w:t xml:space="preserve">, знаходиться в класі </w:t>
+      </w:r>
+      <w:proofErr w:type="spellStart"/>
+      <w:r>
+        <w:rPr>
+          <w:rFonts w:ascii="Cascadia Mono" w:eastAsiaTheme="minorHAnsi" w:hAnsi="Cascadia Mono" w:cs="Cascadia Mono"/>
+          <w:color w:val="2B91AF"/>
+          <w:lang w:eastAsia="en-US"/>
+        </w:rPr>
+        <w:t>ConsoleMenu</w:t>
+      </w:r>
+      <w:proofErr w:type="spellEnd"/>
+      <w:r>
         <w:rPr>
           <w:rFonts w:asciiTheme="minorHAnsi" w:eastAsia="Times New Roman" w:hAnsiTheme="minorHAnsi" w:cstheme="minorHAnsi"/>
           <w:sz w:val="28"/>
           <w:szCs w:val="28"/>
           <w:lang w:val="en-US"/>
         </w:rPr>
-      </w:pPr>
+        <w:t xml:space="preserve">. </w:t>
+      </w:r>
+      <w:r>
+        <w:rPr>
+          <w:rFonts w:asciiTheme="minorHAnsi" w:eastAsia="Times New Roman" w:hAnsiTheme="minorHAnsi" w:cstheme="minorHAnsi"/>
+          <w:sz w:val="28"/>
+          <w:szCs w:val="28"/>
+        </w:rPr>
+        <w:t xml:space="preserve">Підписування на подію відбувається під час заходу </w:t>
+      </w:r>
+      <w:r>
+        <w:rPr>
+          <w:rFonts w:asciiTheme="minorHAnsi" w:eastAsia="Times New Roman" w:hAnsiTheme="minorHAnsi" w:cstheme="minorHAnsi"/>
+          <w:sz w:val="28"/>
+          <w:szCs w:val="28"/>
+        </w:rPr>
+        <w:t>в метод меню стеку, відписування – під час виходу з методу:</w:t>
+      </w:r>
     </w:p>
     <w:p>
       <w:pPr>
@@ -1369,6 +1719,62 @@
           <w:lang w:val="en-US"/>
         </w:rPr>
       </w:pPr>
+      <w:r>
+        <w:rPr>
+          <w:rFonts w:asciiTheme="minorHAnsi" w:eastAsia="Times New Roman" w:hAnsiTheme="minorHAnsi" w:cstheme="minorHAnsi"/>
+          <w:noProof/>
+          <w:sz w:val="28"/>
+          <w:szCs w:val="28"/>
+        </w:rPr>
+        <w:drawing>
+          <wp:inline distT="0" distB="0" distL="0" distR="0" wp14:anchorId="36020E26" wp14:editId="3F7F244B">
+            <wp:extent cx="5095875" cy="3071024"/>
+            <wp:effectExtent l="0" t="0" r="0" b="0"/>
+            <wp:docPr id="1" name="Рисунок 1"/>
+            <wp:cNvGraphicFramePr>
+              <a:graphicFrameLocks xmlns:a="http://schemas.openxmlformats.org/drawingml/2006/main" noChangeAspect="1"/>
+            </wp:cNvGraphicFramePr>
+            <a:graphic xmlns:a="http://schemas.openxmlformats.org/drawingml/2006/main">
+              <a:graphicData uri="http://schemas.openxmlformats.org/drawingml/2006/picture">
+                <pic:pic xmlns:pic="http://schemas.openxmlformats.org/drawingml/2006/picture">
+                  <pic:nvPicPr>
+                    <pic:cNvPr id="0" name="Picture 1"/>
+                    <pic:cNvPicPr>
+                      <a:picLocks noChangeAspect="1" noChangeArrowheads="1"/>
+                    </pic:cNvPicPr>
+                  </pic:nvPicPr>
+                  <pic:blipFill>
+                    <a:blip r:embed="rId8">
+                      <a:extLst>
+                        <a:ext uri="{28A0092B-C50C-407E-A947-70E740481C1C}">
+                          <a14:useLocalDpi xmlns:a14="http://schemas.microsoft.com/office/drawing/2010/main" val="0"/>
+                        </a:ext>
+                      </a:extLst>
+                    </a:blip>
+                    <a:srcRect/>
+                    <a:stretch>
+                      <a:fillRect/>
+                    </a:stretch>
+                  </pic:blipFill>
+                  <pic:spPr bwMode="auto">
+                    <a:xfrm>
+                      <a:off x="0" y="0"/>
+                      <a:ext cx="5104386" cy="3076153"/>
+                    </a:xfrm>
+                    <a:prstGeom prst="rect">
+                      <a:avLst/>
+                    </a:prstGeom>
+                    <a:noFill/>
+                    <a:ln>
+                      <a:noFill/>
+                    </a:ln>
+                  </pic:spPr>
+                </pic:pic>
+              </a:graphicData>
+            </a:graphic>
+          </wp:inline>
+        </w:drawing>
+      </w:r>
     </w:p>
     <w:p>
       <w:pPr>
@@ -1401,6 +1807,7 @@
           <w:sz w:val="28"/>
           <w:szCs w:val="28"/>
         </w:rPr>
+        <w:lastRenderedPageBreak/>
         <w:t>Відповіді на контрольні запитання</w:t>
       </w:r>
     </w:p>
@@ -1876,16 +2283,7 @@
           <w:sz w:val="28"/>
           <w:szCs w:val="28"/>
         </w:rPr>
-        <w:t xml:space="preserve"> отримуємо поточну годину. І в залежності від часу в делегат передається адреса певного </w:t>
-      </w:r>
-      <w:r>
-        <w:rPr>
-          <w:rFonts w:asciiTheme="minorHAnsi" w:eastAsia="Times New Roman" w:hAnsiTheme="minorHAnsi" w:cstheme="minorHAnsi"/>
-          <w:sz w:val="28"/>
-          <w:szCs w:val="28"/>
-        </w:rPr>
-        <w:lastRenderedPageBreak/>
-        <w:t>методу. Зверніть увагу, що</w:t>
+        <w:t xml:space="preserve"> отримуємо поточну годину. І в залежності від часу в делегат передається адреса певного методу. Зверніть увагу, що</w:t>
       </w:r>
       <w:r>
         <w:rPr>
@@ -2208,7 +2606,16 @@
           <w:sz w:val="28"/>
           <w:szCs w:val="28"/>
         </w:rPr>
-        <w:t>методи з цього списку послідовно викликаються. І ми можемо додавати в цей сп</w:t>
+        <w:t xml:space="preserve">методи з цього списку послідовно </w:t>
+      </w:r>
+      <w:r>
+        <w:rPr>
+          <w:rFonts w:asciiTheme="minorHAnsi" w:eastAsia="Times New Roman" w:hAnsiTheme="minorHAnsi" w:cstheme="minorHAnsi"/>
+          <w:sz w:val="28"/>
+          <w:szCs w:val="28"/>
+        </w:rPr>
+        <w:lastRenderedPageBreak/>
+        <w:t>викликаються. І ми можемо додавати в цей сп</w:t>
       </w:r>
       <w:r>
         <w:rPr>
@@ -3265,662 +3672,652 @@
           <w:sz w:val="28"/>
           <w:szCs w:val="28"/>
         </w:rPr>
+        <w:t>Виклик делегата</w:t>
+      </w:r>
+    </w:p>
+    <w:p>
+      <w:pPr>
+        <w:pStyle w:val="a5"/>
+        <w:spacing w:line="240" w:lineRule="auto"/>
+        <w:rPr>
+          <w:rFonts w:asciiTheme="minorHAnsi" w:eastAsia="Times New Roman" w:hAnsiTheme="minorHAnsi" w:cstheme="minorHAnsi"/>
+          <w:sz w:val="28"/>
+          <w:szCs w:val="28"/>
+        </w:rPr>
+      </w:pPr>
+      <w:r>
+        <w:rPr>
+          <w:rFonts w:asciiTheme="minorHAnsi" w:eastAsia="Times New Roman" w:hAnsiTheme="minorHAnsi" w:cstheme="minorHAnsi"/>
+          <w:sz w:val="28"/>
+          <w:szCs w:val="28"/>
+        </w:rPr>
+        <w:t>У прикладах вище делегат викликався як звичайний метод. Якщо делегат брав параметри, то при її виклику для параметрів передавалися необхідні значення:</w:t>
+      </w:r>
+    </w:p>
+    <w:p>
+      <w:pPr>
+        <w:pStyle w:val="a5"/>
+        <w:spacing w:line="240" w:lineRule="auto"/>
+        <w:rPr>
+          <w:rFonts w:asciiTheme="minorHAnsi" w:eastAsia="Times New Roman" w:hAnsiTheme="minorHAnsi" w:cstheme="minorHAnsi"/>
+          <w:sz w:val="28"/>
+          <w:szCs w:val="28"/>
+        </w:rPr>
+      </w:pPr>
+      <w:proofErr w:type="spellStart"/>
+      <w:r>
+        <w:rPr>
+          <w:rFonts w:asciiTheme="minorHAnsi" w:eastAsia="Times New Roman" w:hAnsiTheme="minorHAnsi" w:cstheme="minorHAnsi"/>
+          <w:sz w:val="28"/>
+          <w:szCs w:val="28"/>
+        </w:rPr>
+        <w:t>class</w:t>
+      </w:r>
+      <w:proofErr w:type="spellEnd"/>
+      <w:r>
+        <w:rPr>
+          <w:rFonts w:asciiTheme="minorHAnsi" w:eastAsia="Times New Roman" w:hAnsiTheme="minorHAnsi" w:cstheme="minorHAnsi"/>
+          <w:sz w:val="28"/>
+          <w:szCs w:val="28"/>
+        </w:rPr>
+        <w:t xml:space="preserve"> </w:t>
+      </w:r>
+      <w:proofErr w:type="spellStart"/>
+      <w:r>
+        <w:rPr>
+          <w:rFonts w:asciiTheme="minorHAnsi" w:eastAsia="Times New Roman" w:hAnsiTheme="minorHAnsi" w:cstheme="minorHAnsi"/>
+          <w:sz w:val="28"/>
+          <w:szCs w:val="28"/>
+        </w:rPr>
+        <w:t>Program</w:t>
+      </w:r>
+      <w:proofErr w:type="spellEnd"/>
+    </w:p>
+    <w:p>
+      <w:pPr>
+        <w:pStyle w:val="a5"/>
+        <w:spacing w:line="240" w:lineRule="auto"/>
+        <w:rPr>
+          <w:rFonts w:asciiTheme="minorHAnsi" w:eastAsia="Times New Roman" w:hAnsiTheme="minorHAnsi" w:cstheme="minorHAnsi"/>
+          <w:sz w:val="28"/>
+          <w:szCs w:val="28"/>
+        </w:rPr>
+      </w:pPr>
+      <w:r>
+        <w:rPr>
+          <w:rFonts w:asciiTheme="minorHAnsi" w:eastAsia="Times New Roman" w:hAnsiTheme="minorHAnsi" w:cstheme="minorHAnsi"/>
+          <w:sz w:val="28"/>
+          <w:szCs w:val="28"/>
+        </w:rPr>
+        <w:t>{</w:t>
+      </w:r>
+    </w:p>
+    <w:p>
+      <w:pPr>
+        <w:pStyle w:val="a5"/>
+        <w:spacing w:line="240" w:lineRule="auto"/>
+        <w:rPr>
+          <w:rFonts w:asciiTheme="minorHAnsi" w:eastAsia="Times New Roman" w:hAnsiTheme="minorHAnsi" w:cstheme="minorHAnsi"/>
+          <w:sz w:val="28"/>
+          <w:szCs w:val="28"/>
+        </w:rPr>
+      </w:pPr>
+      <w:r>
+        <w:rPr>
+          <w:rFonts w:asciiTheme="minorHAnsi" w:eastAsia="Times New Roman" w:hAnsiTheme="minorHAnsi" w:cstheme="minorHAnsi"/>
+          <w:sz w:val="28"/>
+          <w:szCs w:val="28"/>
+        </w:rPr>
+        <w:t xml:space="preserve">    </w:t>
+      </w:r>
+      <w:proofErr w:type="spellStart"/>
+      <w:r>
+        <w:rPr>
+          <w:rFonts w:asciiTheme="minorHAnsi" w:eastAsia="Times New Roman" w:hAnsiTheme="minorHAnsi" w:cstheme="minorHAnsi"/>
+          <w:sz w:val="28"/>
+          <w:szCs w:val="28"/>
+        </w:rPr>
+        <w:t>delegate</w:t>
+      </w:r>
+      <w:proofErr w:type="spellEnd"/>
+      <w:r>
+        <w:rPr>
+          <w:rFonts w:asciiTheme="minorHAnsi" w:eastAsia="Times New Roman" w:hAnsiTheme="minorHAnsi" w:cstheme="minorHAnsi"/>
+          <w:sz w:val="28"/>
+          <w:szCs w:val="28"/>
+        </w:rPr>
+        <w:t xml:space="preserve"> </w:t>
+      </w:r>
+      <w:proofErr w:type="spellStart"/>
+      <w:r>
+        <w:rPr>
+          <w:rFonts w:asciiTheme="minorHAnsi" w:eastAsia="Times New Roman" w:hAnsiTheme="minorHAnsi" w:cstheme="minorHAnsi"/>
+          <w:sz w:val="28"/>
+          <w:szCs w:val="28"/>
+        </w:rPr>
+        <w:t>int</w:t>
+      </w:r>
+      <w:proofErr w:type="spellEnd"/>
+      <w:r>
+        <w:rPr>
+          <w:rFonts w:asciiTheme="minorHAnsi" w:eastAsia="Times New Roman" w:hAnsiTheme="minorHAnsi" w:cstheme="minorHAnsi"/>
+          <w:sz w:val="28"/>
+          <w:szCs w:val="28"/>
+        </w:rPr>
+        <w:t xml:space="preserve"> </w:t>
+      </w:r>
+      <w:proofErr w:type="spellStart"/>
+      <w:r>
+        <w:rPr>
+          <w:rFonts w:asciiTheme="minorHAnsi" w:eastAsia="Times New Roman" w:hAnsiTheme="minorHAnsi" w:cstheme="minorHAnsi"/>
+          <w:sz w:val="28"/>
+          <w:szCs w:val="28"/>
+        </w:rPr>
+        <w:t>Operation</w:t>
+      </w:r>
+      <w:proofErr w:type="spellEnd"/>
+      <w:r>
+        <w:rPr>
+          <w:rFonts w:asciiTheme="minorHAnsi" w:eastAsia="Times New Roman" w:hAnsiTheme="minorHAnsi" w:cstheme="minorHAnsi"/>
+          <w:sz w:val="28"/>
+          <w:szCs w:val="28"/>
+        </w:rPr>
+        <w:t xml:space="preserve"> (</w:t>
+      </w:r>
+      <w:proofErr w:type="spellStart"/>
+      <w:r>
+        <w:rPr>
+          <w:rFonts w:asciiTheme="minorHAnsi" w:eastAsia="Times New Roman" w:hAnsiTheme="minorHAnsi" w:cstheme="minorHAnsi"/>
+          <w:sz w:val="28"/>
+          <w:szCs w:val="28"/>
+        </w:rPr>
+        <w:t>int</w:t>
+      </w:r>
+      <w:proofErr w:type="spellEnd"/>
+      <w:r>
+        <w:rPr>
+          <w:rFonts w:asciiTheme="minorHAnsi" w:eastAsia="Times New Roman" w:hAnsiTheme="minorHAnsi" w:cstheme="minorHAnsi"/>
+          <w:sz w:val="28"/>
+          <w:szCs w:val="28"/>
+        </w:rPr>
+        <w:t xml:space="preserve"> x, </w:t>
+      </w:r>
+      <w:proofErr w:type="spellStart"/>
+      <w:r>
+        <w:rPr>
+          <w:rFonts w:asciiTheme="minorHAnsi" w:eastAsia="Times New Roman" w:hAnsiTheme="minorHAnsi" w:cstheme="minorHAnsi"/>
+          <w:sz w:val="28"/>
+          <w:szCs w:val="28"/>
+        </w:rPr>
+        <w:t>int</w:t>
+      </w:r>
+      <w:proofErr w:type="spellEnd"/>
+      <w:r>
+        <w:rPr>
+          <w:rFonts w:asciiTheme="minorHAnsi" w:eastAsia="Times New Roman" w:hAnsiTheme="minorHAnsi" w:cstheme="minorHAnsi"/>
+          <w:sz w:val="28"/>
+          <w:szCs w:val="28"/>
+        </w:rPr>
+        <w:t xml:space="preserve"> y);</w:t>
+      </w:r>
+    </w:p>
+    <w:p>
+      <w:pPr>
+        <w:pStyle w:val="a5"/>
+        <w:spacing w:line="240" w:lineRule="auto"/>
+        <w:rPr>
+          <w:rFonts w:asciiTheme="minorHAnsi" w:eastAsia="Times New Roman" w:hAnsiTheme="minorHAnsi" w:cstheme="minorHAnsi"/>
+          <w:sz w:val="28"/>
+          <w:szCs w:val="28"/>
+        </w:rPr>
+      </w:pPr>
+      <w:r>
+        <w:rPr>
+          <w:rFonts w:asciiTheme="minorHAnsi" w:eastAsia="Times New Roman" w:hAnsiTheme="minorHAnsi" w:cstheme="minorHAnsi"/>
+          <w:sz w:val="28"/>
+          <w:szCs w:val="28"/>
+        </w:rPr>
+        <w:t xml:space="preserve">    </w:t>
+      </w:r>
+      <w:proofErr w:type="spellStart"/>
+      <w:r>
+        <w:rPr>
+          <w:rFonts w:asciiTheme="minorHAnsi" w:eastAsia="Times New Roman" w:hAnsiTheme="minorHAnsi" w:cstheme="minorHAnsi"/>
+          <w:sz w:val="28"/>
+          <w:szCs w:val="28"/>
+        </w:rPr>
+        <w:t>delegate</w:t>
+      </w:r>
+      <w:proofErr w:type="spellEnd"/>
+      <w:r>
+        <w:rPr>
+          <w:rFonts w:asciiTheme="minorHAnsi" w:eastAsia="Times New Roman" w:hAnsiTheme="minorHAnsi" w:cstheme="minorHAnsi"/>
+          <w:sz w:val="28"/>
+          <w:szCs w:val="28"/>
+        </w:rPr>
+        <w:t xml:space="preserve"> </w:t>
+      </w:r>
+      <w:proofErr w:type="spellStart"/>
+      <w:r>
+        <w:rPr>
+          <w:rFonts w:asciiTheme="minorHAnsi" w:eastAsia="Times New Roman" w:hAnsiTheme="minorHAnsi" w:cstheme="minorHAnsi"/>
+          <w:sz w:val="28"/>
+          <w:szCs w:val="28"/>
+        </w:rPr>
+        <w:t>void</w:t>
+      </w:r>
+      <w:proofErr w:type="spellEnd"/>
+      <w:r>
+        <w:rPr>
+          <w:rFonts w:asciiTheme="minorHAnsi" w:eastAsia="Times New Roman" w:hAnsiTheme="minorHAnsi" w:cstheme="minorHAnsi"/>
+          <w:sz w:val="28"/>
+          <w:szCs w:val="28"/>
+        </w:rPr>
+        <w:t xml:space="preserve"> </w:t>
+      </w:r>
+      <w:proofErr w:type="spellStart"/>
+      <w:r>
+        <w:rPr>
+          <w:rFonts w:asciiTheme="minorHAnsi" w:eastAsia="Times New Roman" w:hAnsiTheme="minorHAnsi" w:cstheme="minorHAnsi"/>
+          <w:sz w:val="28"/>
+          <w:szCs w:val="28"/>
+        </w:rPr>
+        <w:t>Message</w:t>
+      </w:r>
+      <w:proofErr w:type="spellEnd"/>
+      <w:r>
+        <w:rPr>
+          <w:rFonts w:asciiTheme="minorHAnsi" w:eastAsia="Times New Roman" w:hAnsiTheme="minorHAnsi" w:cstheme="minorHAnsi"/>
+          <w:sz w:val="28"/>
+          <w:szCs w:val="28"/>
+        </w:rPr>
+        <w:t xml:space="preserve"> ();</w:t>
+      </w:r>
+    </w:p>
+    <w:p>
+      <w:pPr>
+        <w:pStyle w:val="a5"/>
+        <w:spacing w:line="240" w:lineRule="auto"/>
+        <w:rPr>
+          <w:rFonts w:asciiTheme="minorHAnsi" w:eastAsia="Times New Roman" w:hAnsiTheme="minorHAnsi" w:cstheme="minorHAnsi"/>
+          <w:sz w:val="28"/>
+          <w:szCs w:val="28"/>
+        </w:rPr>
+      </w:pPr>
+      <w:r>
+        <w:rPr>
+          <w:rFonts w:asciiTheme="minorHAnsi" w:eastAsia="Times New Roman" w:hAnsiTheme="minorHAnsi" w:cstheme="minorHAnsi"/>
+          <w:sz w:val="28"/>
+          <w:szCs w:val="28"/>
+        </w:rPr>
+        <w:t xml:space="preserve"> </w:t>
+      </w:r>
+    </w:p>
+    <w:p>
+      <w:pPr>
+        <w:pStyle w:val="a5"/>
+        <w:spacing w:line="240" w:lineRule="auto"/>
+        <w:rPr>
+          <w:rFonts w:asciiTheme="minorHAnsi" w:eastAsia="Times New Roman" w:hAnsiTheme="minorHAnsi" w:cstheme="minorHAnsi"/>
+          <w:sz w:val="28"/>
+          <w:szCs w:val="28"/>
+        </w:rPr>
+      </w:pPr>
+      <w:r>
+        <w:rPr>
+          <w:rFonts w:asciiTheme="minorHAnsi" w:eastAsia="Times New Roman" w:hAnsiTheme="minorHAnsi" w:cstheme="minorHAnsi"/>
+          <w:sz w:val="28"/>
+          <w:szCs w:val="28"/>
+        </w:rPr>
+        <w:t xml:space="preserve">    </w:t>
+      </w:r>
+      <w:proofErr w:type="spellStart"/>
+      <w:r>
+        <w:rPr>
+          <w:rFonts w:asciiTheme="minorHAnsi" w:eastAsia="Times New Roman" w:hAnsiTheme="minorHAnsi" w:cstheme="minorHAnsi"/>
+          <w:sz w:val="28"/>
+          <w:szCs w:val="28"/>
+        </w:rPr>
+        <w:t>static</w:t>
+      </w:r>
+      <w:proofErr w:type="spellEnd"/>
+      <w:r>
+        <w:rPr>
+          <w:rFonts w:asciiTheme="minorHAnsi" w:eastAsia="Times New Roman" w:hAnsiTheme="minorHAnsi" w:cstheme="minorHAnsi"/>
+          <w:sz w:val="28"/>
+          <w:szCs w:val="28"/>
+        </w:rPr>
+        <w:t xml:space="preserve"> </w:t>
+      </w:r>
+      <w:proofErr w:type="spellStart"/>
+      <w:r>
+        <w:rPr>
+          <w:rFonts w:asciiTheme="minorHAnsi" w:eastAsia="Times New Roman" w:hAnsiTheme="minorHAnsi" w:cstheme="minorHAnsi"/>
+          <w:sz w:val="28"/>
+          <w:szCs w:val="28"/>
+        </w:rPr>
+        <w:t>void</w:t>
+      </w:r>
+      <w:proofErr w:type="spellEnd"/>
+      <w:r>
+        <w:rPr>
+          <w:rFonts w:asciiTheme="minorHAnsi" w:eastAsia="Times New Roman" w:hAnsiTheme="minorHAnsi" w:cstheme="minorHAnsi"/>
+          <w:sz w:val="28"/>
+          <w:szCs w:val="28"/>
+        </w:rPr>
+        <w:t xml:space="preserve"> </w:t>
+      </w:r>
+      <w:proofErr w:type="spellStart"/>
+      <w:r>
+        <w:rPr>
+          <w:rFonts w:asciiTheme="minorHAnsi" w:eastAsia="Times New Roman" w:hAnsiTheme="minorHAnsi" w:cstheme="minorHAnsi"/>
+          <w:sz w:val="28"/>
+          <w:szCs w:val="28"/>
+        </w:rPr>
+        <w:t>Main</w:t>
+      </w:r>
+      <w:proofErr w:type="spellEnd"/>
+      <w:r>
+        <w:rPr>
+          <w:rFonts w:asciiTheme="minorHAnsi" w:eastAsia="Times New Roman" w:hAnsiTheme="minorHAnsi" w:cstheme="minorHAnsi"/>
+          <w:sz w:val="28"/>
+          <w:szCs w:val="28"/>
+        </w:rPr>
+        <w:t xml:space="preserve"> (</w:t>
+      </w:r>
+      <w:proofErr w:type="spellStart"/>
+      <w:r>
+        <w:rPr>
+          <w:rFonts w:asciiTheme="minorHAnsi" w:eastAsia="Times New Roman" w:hAnsiTheme="minorHAnsi" w:cstheme="minorHAnsi"/>
+          <w:sz w:val="28"/>
+          <w:szCs w:val="28"/>
+        </w:rPr>
+        <w:t>string</w:t>
+      </w:r>
+      <w:proofErr w:type="spellEnd"/>
+      <w:r>
+        <w:rPr>
+          <w:rFonts w:asciiTheme="minorHAnsi" w:eastAsia="Times New Roman" w:hAnsiTheme="minorHAnsi" w:cstheme="minorHAnsi"/>
+          <w:sz w:val="28"/>
+          <w:szCs w:val="28"/>
+        </w:rPr>
+        <w:t xml:space="preserve"> [] </w:t>
+      </w:r>
+      <w:proofErr w:type="spellStart"/>
+      <w:r>
+        <w:rPr>
+          <w:rFonts w:asciiTheme="minorHAnsi" w:eastAsia="Times New Roman" w:hAnsiTheme="minorHAnsi" w:cstheme="minorHAnsi"/>
+          <w:sz w:val="28"/>
+          <w:szCs w:val="28"/>
+        </w:rPr>
+        <w:t>args</w:t>
+      </w:r>
+      <w:proofErr w:type="spellEnd"/>
+      <w:r>
+        <w:rPr>
+          <w:rFonts w:asciiTheme="minorHAnsi" w:eastAsia="Times New Roman" w:hAnsiTheme="minorHAnsi" w:cstheme="minorHAnsi"/>
+          <w:sz w:val="28"/>
+          <w:szCs w:val="28"/>
+        </w:rPr>
+        <w:t>)</w:t>
+      </w:r>
+    </w:p>
+    <w:p>
+      <w:pPr>
+        <w:pStyle w:val="a5"/>
+        <w:spacing w:line="240" w:lineRule="auto"/>
+        <w:rPr>
+          <w:rFonts w:asciiTheme="minorHAnsi" w:eastAsia="Times New Roman" w:hAnsiTheme="minorHAnsi" w:cstheme="minorHAnsi"/>
+          <w:sz w:val="28"/>
+          <w:szCs w:val="28"/>
+        </w:rPr>
+      </w:pPr>
+      <w:r>
+        <w:rPr>
+          <w:rFonts w:asciiTheme="minorHAnsi" w:eastAsia="Times New Roman" w:hAnsiTheme="minorHAnsi" w:cstheme="minorHAnsi"/>
+          <w:sz w:val="28"/>
+          <w:szCs w:val="28"/>
+        </w:rPr>
+        <w:t xml:space="preserve">    {</w:t>
+      </w:r>
+    </w:p>
+    <w:p>
+      <w:pPr>
+        <w:pStyle w:val="a5"/>
+        <w:spacing w:line="240" w:lineRule="auto"/>
+        <w:rPr>
+          <w:rFonts w:asciiTheme="minorHAnsi" w:eastAsia="Times New Roman" w:hAnsiTheme="minorHAnsi" w:cstheme="minorHAnsi"/>
+          <w:sz w:val="28"/>
+          <w:szCs w:val="28"/>
+        </w:rPr>
+      </w:pPr>
+      <w:r>
+        <w:rPr>
+          <w:rFonts w:asciiTheme="minorHAnsi" w:eastAsia="Times New Roman" w:hAnsiTheme="minorHAnsi" w:cstheme="minorHAnsi"/>
+          <w:sz w:val="28"/>
+          <w:szCs w:val="28"/>
+        </w:rPr>
+        <w:t xml:space="preserve">        </w:t>
+      </w:r>
+      <w:proofErr w:type="spellStart"/>
+      <w:r>
+        <w:rPr>
+          <w:rFonts w:asciiTheme="minorHAnsi" w:eastAsia="Times New Roman" w:hAnsiTheme="minorHAnsi" w:cstheme="minorHAnsi"/>
+          <w:sz w:val="28"/>
+          <w:szCs w:val="28"/>
+        </w:rPr>
+        <w:t>Message</w:t>
+      </w:r>
+      <w:proofErr w:type="spellEnd"/>
+      <w:r>
+        <w:rPr>
+          <w:rFonts w:asciiTheme="minorHAnsi" w:eastAsia="Times New Roman" w:hAnsiTheme="minorHAnsi" w:cstheme="minorHAnsi"/>
+          <w:sz w:val="28"/>
+          <w:szCs w:val="28"/>
+        </w:rPr>
+        <w:t xml:space="preserve"> </w:t>
+      </w:r>
+      <w:proofErr w:type="spellStart"/>
+      <w:r>
+        <w:rPr>
+          <w:rFonts w:asciiTheme="minorHAnsi" w:eastAsia="Times New Roman" w:hAnsiTheme="minorHAnsi" w:cstheme="minorHAnsi"/>
+          <w:sz w:val="28"/>
+          <w:szCs w:val="28"/>
+        </w:rPr>
+        <w:t>mes</w:t>
+      </w:r>
+      <w:proofErr w:type="spellEnd"/>
+      <w:r>
+        <w:rPr>
+          <w:rFonts w:asciiTheme="minorHAnsi" w:eastAsia="Times New Roman" w:hAnsiTheme="minorHAnsi" w:cstheme="minorHAnsi"/>
+          <w:sz w:val="28"/>
+          <w:szCs w:val="28"/>
+        </w:rPr>
+        <w:t xml:space="preserve"> = </w:t>
+      </w:r>
+      <w:proofErr w:type="spellStart"/>
+      <w:r>
+        <w:rPr>
+          <w:rFonts w:asciiTheme="minorHAnsi" w:eastAsia="Times New Roman" w:hAnsiTheme="minorHAnsi" w:cstheme="minorHAnsi"/>
+          <w:sz w:val="28"/>
+          <w:szCs w:val="28"/>
+        </w:rPr>
+        <w:t>Hello</w:t>
+      </w:r>
+      <w:proofErr w:type="spellEnd"/>
+      <w:r>
+        <w:rPr>
+          <w:rFonts w:asciiTheme="minorHAnsi" w:eastAsia="Times New Roman" w:hAnsiTheme="minorHAnsi" w:cstheme="minorHAnsi"/>
+          <w:sz w:val="28"/>
+          <w:szCs w:val="28"/>
+        </w:rPr>
+        <w:t>;</w:t>
+      </w:r>
+    </w:p>
+    <w:p>
+      <w:pPr>
+        <w:pStyle w:val="a5"/>
+        <w:spacing w:line="240" w:lineRule="auto"/>
+        <w:rPr>
+          <w:rFonts w:asciiTheme="minorHAnsi" w:eastAsia="Times New Roman" w:hAnsiTheme="minorHAnsi" w:cstheme="minorHAnsi"/>
+          <w:sz w:val="28"/>
+          <w:szCs w:val="28"/>
+        </w:rPr>
+      </w:pPr>
+      <w:r>
+        <w:rPr>
+          <w:rFonts w:asciiTheme="minorHAnsi" w:eastAsia="Times New Roman" w:hAnsiTheme="minorHAnsi" w:cstheme="minorHAnsi"/>
+          <w:sz w:val="28"/>
+          <w:szCs w:val="28"/>
+        </w:rPr>
+        <w:t xml:space="preserve">        </w:t>
+      </w:r>
+      <w:proofErr w:type="spellStart"/>
+      <w:r>
+        <w:rPr>
+          <w:rFonts w:asciiTheme="minorHAnsi" w:eastAsia="Times New Roman" w:hAnsiTheme="minorHAnsi" w:cstheme="minorHAnsi"/>
+          <w:sz w:val="28"/>
+          <w:szCs w:val="28"/>
+        </w:rPr>
+        <w:t>mes</w:t>
+      </w:r>
+      <w:proofErr w:type="spellEnd"/>
+      <w:r>
+        <w:rPr>
+          <w:rFonts w:asciiTheme="minorHAnsi" w:eastAsia="Times New Roman" w:hAnsiTheme="minorHAnsi" w:cstheme="minorHAnsi"/>
+          <w:sz w:val="28"/>
+          <w:szCs w:val="28"/>
+        </w:rPr>
+        <w:t xml:space="preserve"> ();</w:t>
+      </w:r>
+    </w:p>
+    <w:p>
+      <w:pPr>
+        <w:pStyle w:val="a5"/>
+        <w:spacing w:line="240" w:lineRule="auto"/>
+        <w:rPr>
+          <w:rFonts w:asciiTheme="minorHAnsi" w:eastAsia="Times New Roman" w:hAnsiTheme="minorHAnsi" w:cstheme="minorHAnsi"/>
+          <w:sz w:val="28"/>
+          <w:szCs w:val="28"/>
+        </w:rPr>
+      </w:pPr>
+      <w:r>
+        <w:rPr>
+          <w:rFonts w:asciiTheme="minorHAnsi" w:eastAsia="Times New Roman" w:hAnsiTheme="minorHAnsi" w:cstheme="minorHAnsi"/>
+          <w:sz w:val="28"/>
+          <w:szCs w:val="28"/>
+        </w:rPr>
+        <w:t xml:space="preserve">        </w:t>
+      </w:r>
+      <w:proofErr w:type="spellStart"/>
+      <w:r>
+        <w:rPr>
+          <w:rFonts w:asciiTheme="minorHAnsi" w:eastAsia="Times New Roman" w:hAnsiTheme="minorHAnsi" w:cstheme="minorHAnsi"/>
+          <w:sz w:val="28"/>
+          <w:szCs w:val="28"/>
+        </w:rPr>
+        <w:t>Operation</w:t>
+      </w:r>
+      <w:proofErr w:type="spellEnd"/>
+      <w:r>
+        <w:rPr>
+          <w:rFonts w:asciiTheme="minorHAnsi" w:eastAsia="Times New Roman" w:hAnsiTheme="minorHAnsi" w:cstheme="minorHAnsi"/>
+          <w:sz w:val="28"/>
+          <w:szCs w:val="28"/>
+        </w:rPr>
+        <w:t xml:space="preserve"> </w:t>
+      </w:r>
+      <w:proofErr w:type="spellStart"/>
+      <w:r>
+        <w:rPr>
+          <w:rFonts w:asciiTheme="minorHAnsi" w:eastAsia="Times New Roman" w:hAnsiTheme="minorHAnsi" w:cstheme="minorHAnsi"/>
+          <w:sz w:val="28"/>
+          <w:szCs w:val="28"/>
+        </w:rPr>
+        <w:t>op</w:t>
+      </w:r>
+      <w:proofErr w:type="spellEnd"/>
+      <w:r>
+        <w:rPr>
+          <w:rFonts w:asciiTheme="minorHAnsi" w:eastAsia="Times New Roman" w:hAnsiTheme="minorHAnsi" w:cstheme="minorHAnsi"/>
+          <w:sz w:val="28"/>
+          <w:szCs w:val="28"/>
+        </w:rPr>
+        <w:t xml:space="preserve"> = </w:t>
+      </w:r>
+      <w:proofErr w:type="spellStart"/>
+      <w:r>
+        <w:rPr>
+          <w:rFonts w:asciiTheme="minorHAnsi" w:eastAsia="Times New Roman" w:hAnsiTheme="minorHAnsi" w:cstheme="minorHAnsi"/>
+          <w:sz w:val="28"/>
+          <w:szCs w:val="28"/>
+        </w:rPr>
+        <w:t>Add</w:t>
+      </w:r>
+      <w:proofErr w:type="spellEnd"/>
+      <w:r>
+        <w:rPr>
+          <w:rFonts w:asciiTheme="minorHAnsi" w:eastAsia="Times New Roman" w:hAnsiTheme="minorHAnsi" w:cstheme="minorHAnsi"/>
+          <w:sz w:val="28"/>
+          <w:szCs w:val="28"/>
+        </w:rPr>
+        <w:t>;</w:t>
+      </w:r>
+    </w:p>
+    <w:p>
+      <w:pPr>
+        <w:pStyle w:val="a5"/>
+        <w:spacing w:line="240" w:lineRule="auto"/>
+        <w:rPr>
+          <w:rFonts w:asciiTheme="minorHAnsi" w:eastAsia="Times New Roman" w:hAnsiTheme="minorHAnsi" w:cstheme="minorHAnsi"/>
+          <w:sz w:val="28"/>
+          <w:szCs w:val="28"/>
+        </w:rPr>
+      </w:pPr>
+      <w:r>
+        <w:rPr>
+          <w:rFonts w:asciiTheme="minorHAnsi" w:eastAsia="Times New Roman" w:hAnsiTheme="minorHAnsi" w:cstheme="minorHAnsi"/>
+          <w:sz w:val="28"/>
+          <w:szCs w:val="28"/>
+        </w:rPr>
+        <w:t xml:space="preserve">        </w:t>
+      </w:r>
+      <w:proofErr w:type="spellStart"/>
+      <w:r>
+        <w:rPr>
+          <w:rFonts w:asciiTheme="minorHAnsi" w:eastAsia="Times New Roman" w:hAnsiTheme="minorHAnsi" w:cstheme="minorHAnsi"/>
+          <w:sz w:val="28"/>
+          <w:szCs w:val="28"/>
+        </w:rPr>
+        <w:t>op</w:t>
+      </w:r>
+      <w:proofErr w:type="spellEnd"/>
+      <w:r>
+        <w:rPr>
+          <w:rFonts w:asciiTheme="minorHAnsi" w:eastAsia="Times New Roman" w:hAnsiTheme="minorHAnsi" w:cstheme="minorHAnsi"/>
+          <w:sz w:val="28"/>
+          <w:szCs w:val="28"/>
+        </w:rPr>
+        <w:t xml:space="preserve"> (3, 4);</w:t>
+      </w:r>
+    </w:p>
+    <w:p>
+      <w:pPr>
+        <w:pStyle w:val="a5"/>
+        <w:spacing w:line="240" w:lineRule="auto"/>
+        <w:rPr>
+          <w:rFonts w:asciiTheme="minorHAnsi" w:eastAsia="Times New Roman" w:hAnsiTheme="minorHAnsi" w:cstheme="minorHAnsi"/>
+          <w:sz w:val="28"/>
+          <w:szCs w:val="28"/>
+        </w:rPr>
+      </w:pPr>
+      <w:r>
+        <w:rPr>
+          <w:rFonts w:asciiTheme="minorHAnsi" w:eastAsia="Times New Roman" w:hAnsiTheme="minorHAnsi" w:cstheme="minorHAnsi"/>
+          <w:sz w:val="28"/>
+          <w:szCs w:val="28"/>
+        </w:rPr>
         <w:lastRenderedPageBreak/>
-        <w:t>В</w:t>
-      </w:r>
-      <w:r>
-        <w:rPr>
-          <w:rFonts w:asciiTheme="minorHAnsi" w:eastAsia="Times New Roman" w:hAnsiTheme="minorHAnsi" w:cstheme="minorHAnsi"/>
-          <w:i/>
-          <w:iCs/>
-          <w:sz w:val="28"/>
-          <w:szCs w:val="28"/>
-        </w:rPr>
-        <w:t>иклик делегата</w:t>
-      </w:r>
-    </w:p>
-    <w:p>
-      <w:pPr>
-        <w:pStyle w:val="a5"/>
-        <w:spacing w:line="240" w:lineRule="auto"/>
-        <w:rPr>
-          <w:rFonts w:asciiTheme="minorHAnsi" w:eastAsia="Times New Roman" w:hAnsiTheme="minorHAnsi" w:cstheme="minorHAnsi"/>
-          <w:sz w:val="28"/>
-          <w:szCs w:val="28"/>
-        </w:rPr>
-      </w:pPr>
-      <w:r>
-        <w:rPr>
-          <w:rFonts w:asciiTheme="minorHAnsi" w:eastAsia="Times New Roman" w:hAnsiTheme="minorHAnsi" w:cstheme="minorHAnsi"/>
-          <w:sz w:val="28"/>
-          <w:szCs w:val="28"/>
-        </w:rPr>
-        <w:t>У прикладах вище делегат викликався як звичайний метод. Якщо делегат брав параметри, то при її виклику для параметрів передавалися необхідні значення:</w:t>
-      </w:r>
-    </w:p>
-    <w:p>
-      <w:pPr>
-        <w:pStyle w:val="a5"/>
-        <w:spacing w:line="240" w:lineRule="auto"/>
-        <w:rPr>
-          <w:rFonts w:asciiTheme="minorHAnsi" w:eastAsia="Times New Roman" w:hAnsiTheme="minorHAnsi" w:cstheme="minorHAnsi"/>
-          <w:sz w:val="28"/>
-          <w:szCs w:val="28"/>
-        </w:rPr>
-      </w:pPr>
-      <w:proofErr w:type="spellStart"/>
-      <w:r>
-        <w:rPr>
-          <w:rFonts w:asciiTheme="minorHAnsi" w:eastAsia="Times New Roman" w:hAnsiTheme="minorHAnsi" w:cstheme="minorHAnsi"/>
-          <w:sz w:val="28"/>
-          <w:szCs w:val="28"/>
-        </w:rPr>
-        <w:t>class</w:t>
-      </w:r>
-      <w:proofErr w:type="spellEnd"/>
-      <w:r>
-        <w:rPr>
-          <w:rFonts w:asciiTheme="minorHAnsi" w:eastAsia="Times New Roman" w:hAnsiTheme="minorHAnsi" w:cstheme="minorHAnsi"/>
-          <w:sz w:val="28"/>
-          <w:szCs w:val="28"/>
-        </w:rPr>
-        <w:t xml:space="preserve"> </w:t>
-      </w:r>
-      <w:proofErr w:type="spellStart"/>
-      <w:r>
-        <w:rPr>
-          <w:rFonts w:asciiTheme="minorHAnsi" w:eastAsia="Times New Roman" w:hAnsiTheme="minorHAnsi" w:cstheme="minorHAnsi"/>
-          <w:sz w:val="28"/>
-          <w:szCs w:val="28"/>
-        </w:rPr>
-        <w:t>Program</w:t>
-      </w:r>
-      <w:proofErr w:type="spellEnd"/>
-    </w:p>
-    <w:p>
-      <w:pPr>
-        <w:pStyle w:val="a5"/>
-        <w:spacing w:line="240" w:lineRule="auto"/>
-        <w:rPr>
-          <w:rFonts w:asciiTheme="minorHAnsi" w:eastAsia="Times New Roman" w:hAnsiTheme="minorHAnsi" w:cstheme="minorHAnsi"/>
-          <w:sz w:val="28"/>
-          <w:szCs w:val="28"/>
-        </w:rPr>
-      </w:pPr>
-      <w:r>
-        <w:rPr>
-          <w:rFonts w:asciiTheme="minorHAnsi" w:eastAsia="Times New Roman" w:hAnsiTheme="minorHAnsi" w:cstheme="minorHAnsi"/>
-          <w:sz w:val="28"/>
-          <w:szCs w:val="28"/>
-        </w:rPr>
-        <w:t>{</w:t>
-      </w:r>
-    </w:p>
-    <w:p>
-      <w:pPr>
-        <w:pStyle w:val="a5"/>
-        <w:spacing w:line="240" w:lineRule="auto"/>
-        <w:rPr>
-          <w:rFonts w:asciiTheme="minorHAnsi" w:eastAsia="Times New Roman" w:hAnsiTheme="minorHAnsi" w:cstheme="minorHAnsi"/>
-          <w:sz w:val="28"/>
-          <w:szCs w:val="28"/>
-        </w:rPr>
-      </w:pPr>
-      <w:r>
-        <w:rPr>
-          <w:rFonts w:asciiTheme="minorHAnsi" w:eastAsia="Times New Roman" w:hAnsiTheme="minorHAnsi" w:cstheme="minorHAnsi"/>
-          <w:sz w:val="28"/>
-          <w:szCs w:val="28"/>
-        </w:rPr>
-        <w:t xml:space="preserve">    </w:t>
-      </w:r>
-      <w:proofErr w:type="spellStart"/>
-      <w:r>
-        <w:rPr>
-          <w:rFonts w:asciiTheme="minorHAnsi" w:eastAsia="Times New Roman" w:hAnsiTheme="minorHAnsi" w:cstheme="minorHAnsi"/>
-          <w:sz w:val="28"/>
-          <w:szCs w:val="28"/>
-        </w:rPr>
-        <w:t>delegate</w:t>
-      </w:r>
-      <w:proofErr w:type="spellEnd"/>
-      <w:r>
-        <w:rPr>
-          <w:rFonts w:asciiTheme="minorHAnsi" w:eastAsia="Times New Roman" w:hAnsiTheme="minorHAnsi" w:cstheme="minorHAnsi"/>
-          <w:sz w:val="28"/>
-          <w:szCs w:val="28"/>
-        </w:rPr>
-        <w:t xml:space="preserve"> </w:t>
-      </w:r>
-      <w:proofErr w:type="spellStart"/>
-      <w:r>
-        <w:rPr>
-          <w:rFonts w:asciiTheme="minorHAnsi" w:eastAsia="Times New Roman" w:hAnsiTheme="minorHAnsi" w:cstheme="minorHAnsi"/>
-          <w:sz w:val="28"/>
-          <w:szCs w:val="28"/>
-        </w:rPr>
-        <w:t>int</w:t>
-      </w:r>
-      <w:proofErr w:type="spellEnd"/>
-      <w:r>
-        <w:rPr>
-          <w:rFonts w:asciiTheme="minorHAnsi" w:eastAsia="Times New Roman" w:hAnsiTheme="minorHAnsi" w:cstheme="minorHAnsi"/>
-          <w:sz w:val="28"/>
-          <w:szCs w:val="28"/>
-        </w:rPr>
-        <w:t xml:space="preserve"> </w:t>
-      </w:r>
-      <w:proofErr w:type="spellStart"/>
-      <w:r>
-        <w:rPr>
-          <w:rFonts w:asciiTheme="minorHAnsi" w:eastAsia="Times New Roman" w:hAnsiTheme="minorHAnsi" w:cstheme="minorHAnsi"/>
-          <w:sz w:val="28"/>
-          <w:szCs w:val="28"/>
-        </w:rPr>
-        <w:t>Operation</w:t>
-      </w:r>
-      <w:proofErr w:type="spellEnd"/>
-      <w:r>
-        <w:rPr>
-          <w:rFonts w:asciiTheme="minorHAnsi" w:eastAsia="Times New Roman" w:hAnsiTheme="minorHAnsi" w:cstheme="minorHAnsi"/>
-          <w:sz w:val="28"/>
-          <w:szCs w:val="28"/>
-        </w:rPr>
-        <w:t xml:space="preserve"> (</w:t>
-      </w:r>
-      <w:proofErr w:type="spellStart"/>
-      <w:r>
-        <w:rPr>
-          <w:rFonts w:asciiTheme="minorHAnsi" w:eastAsia="Times New Roman" w:hAnsiTheme="minorHAnsi" w:cstheme="minorHAnsi"/>
-          <w:sz w:val="28"/>
-          <w:szCs w:val="28"/>
-        </w:rPr>
-        <w:t>int</w:t>
-      </w:r>
-      <w:proofErr w:type="spellEnd"/>
-      <w:r>
-        <w:rPr>
-          <w:rFonts w:asciiTheme="minorHAnsi" w:eastAsia="Times New Roman" w:hAnsiTheme="minorHAnsi" w:cstheme="minorHAnsi"/>
-          <w:sz w:val="28"/>
-          <w:szCs w:val="28"/>
-        </w:rPr>
-        <w:t xml:space="preserve"> x, </w:t>
-      </w:r>
-      <w:proofErr w:type="spellStart"/>
-      <w:r>
-        <w:rPr>
-          <w:rFonts w:asciiTheme="minorHAnsi" w:eastAsia="Times New Roman" w:hAnsiTheme="minorHAnsi" w:cstheme="minorHAnsi"/>
-          <w:sz w:val="28"/>
-          <w:szCs w:val="28"/>
-        </w:rPr>
-        <w:t>int</w:t>
-      </w:r>
-      <w:proofErr w:type="spellEnd"/>
-      <w:r>
-        <w:rPr>
-          <w:rFonts w:asciiTheme="minorHAnsi" w:eastAsia="Times New Roman" w:hAnsiTheme="minorHAnsi" w:cstheme="minorHAnsi"/>
-          <w:sz w:val="28"/>
-          <w:szCs w:val="28"/>
-        </w:rPr>
-        <w:t xml:space="preserve"> y);</w:t>
-      </w:r>
-    </w:p>
-    <w:p>
-      <w:pPr>
-        <w:pStyle w:val="a5"/>
-        <w:spacing w:line="240" w:lineRule="auto"/>
-        <w:rPr>
-          <w:rFonts w:asciiTheme="minorHAnsi" w:eastAsia="Times New Roman" w:hAnsiTheme="minorHAnsi" w:cstheme="minorHAnsi"/>
-          <w:sz w:val="28"/>
-          <w:szCs w:val="28"/>
-        </w:rPr>
-      </w:pPr>
-      <w:r>
-        <w:rPr>
-          <w:rFonts w:asciiTheme="minorHAnsi" w:eastAsia="Times New Roman" w:hAnsiTheme="minorHAnsi" w:cstheme="minorHAnsi"/>
-          <w:sz w:val="28"/>
-          <w:szCs w:val="28"/>
-        </w:rPr>
-        <w:t xml:space="preserve">    </w:t>
-      </w:r>
-      <w:proofErr w:type="spellStart"/>
-      <w:r>
-        <w:rPr>
-          <w:rFonts w:asciiTheme="minorHAnsi" w:eastAsia="Times New Roman" w:hAnsiTheme="minorHAnsi" w:cstheme="minorHAnsi"/>
-          <w:sz w:val="28"/>
-          <w:szCs w:val="28"/>
-        </w:rPr>
-        <w:t>delegate</w:t>
-      </w:r>
-      <w:proofErr w:type="spellEnd"/>
-      <w:r>
-        <w:rPr>
-          <w:rFonts w:asciiTheme="minorHAnsi" w:eastAsia="Times New Roman" w:hAnsiTheme="minorHAnsi" w:cstheme="minorHAnsi"/>
-          <w:sz w:val="28"/>
-          <w:szCs w:val="28"/>
-        </w:rPr>
-        <w:t xml:space="preserve"> </w:t>
-      </w:r>
-      <w:proofErr w:type="spellStart"/>
-      <w:r>
-        <w:rPr>
-          <w:rFonts w:asciiTheme="minorHAnsi" w:eastAsia="Times New Roman" w:hAnsiTheme="minorHAnsi" w:cstheme="minorHAnsi"/>
-          <w:sz w:val="28"/>
-          <w:szCs w:val="28"/>
-        </w:rPr>
-        <w:t>void</w:t>
-      </w:r>
-      <w:proofErr w:type="spellEnd"/>
-      <w:r>
-        <w:rPr>
-          <w:rFonts w:asciiTheme="minorHAnsi" w:eastAsia="Times New Roman" w:hAnsiTheme="minorHAnsi" w:cstheme="minorHAnsi"/>
-          <w:sz w:val="28"/>
-          <w:szCs w:val="28"/>
-        </w:rPr>
-        <w:t xml:space="preserve"> </w:t>
-      </w:r>
-      <w:proofErr w:type="spellStart"/>
-      <w:r>
-        <w:rPr>
-          <w:rFonts w:asciiTheme="minorHAnsi" w:eastAsia="Times New Roman" w:hAnsiTheme="minorHAnsi" w:cstheme="minorHAnsi"/>
-          <w:sz w:val="28"/>
-          <w:szCs w:val="28"/>
-        </w:rPr>
-        <w:t>Message</w:t>
-      </w:r>
-      <w:proofErr w:type="spellEnd"/>
-      <w:r>
-        <w:rPr>
-          <w:rFonts w:asciiTheme="minorHAnsi" w:eastAsia="Times New Roman" w:hAnsiTheme="minorHAnsi" w:cstheme="minorHAnsi"/>
-          <w:sz w:val="28"/>
-          <w:szCs w:val="28"/>
-        </w:rPr>
-        <w:t xml:space="preserve"> ();</w:t>
-      </w:r>
-    </w:p>
-    <w:p>
-      <w:pPr>
-        <w:pStyle w:val="a5"/>
-        <w:spacing w:line="240" w:lineRule="auto"/>
-        <w:rPr>
-          <w:rFonts w:asciiTheme="minorHAnsi" w:eastAsia="Times New Roman" w:hAnsiTheme="minorHAnsi" w:cstheme="minorHAnsi"/>
-          <w:sz w:val="28"/>
-          <w:szCs w:val="28"/>
-        </w:rPr>
-      </w:pPr>
-      <w:r>
-        <w:rPr>
-          <w:rFonts w:asciiTheme="minorHAnsi" w:eastAsia="Times New Roman" w:hAnsiTheme="minorHAnsi" w:cstheme="minorHAnsi"/>
-          <w:sz w:val="28"/>
-          <w:szCs w:val="28"/>
-        </w:rPr>
-        <w:t xml:space="preserve"> </w:t>
-      </w:r>
-    </w:p>
-    <w:p>
-      <w:pPr>
-        <w:pStyle w:val="a5"/>
-        <w:spacing w:line="240" w:lineRule="auto"/>
-        <w:rPr>
-          <w:rFonts w:asciiTheme="minorHAnsi" w:eastAsia="Times New Roman" w:hAnsiTheme="minorHAnsi" w:cstheme="minorHAnsi"/>
-          <w:sz w:val="28"/>
-          <w:szCs w:val="28"/>
-        </w:rPr>
-      </w:pPr>
-      <w:r>
-        <w:rPr>
-          <w:rFonts w:asciiTheme="minorHAnsi" w:eastAsia="Times New Roman" w:hAnsiTheme="minorHAnsi" w:cstheme="minorHAnsi"/>
-          <w:sz w:val="28"/>
-          <w:szCs w:val="28"/>
-        </w:rPr>
-        <w:t xml:space="preserve">    </w:t>
-      </w:r>
-      <w:proofErr w:type="spellStart"/>
-      <w:r>
-        <w:rPr>
-          <w:rFonts w:asciiTheme="minorHAnsi" w:eastAsia="Times New Roman" w:hAnsiTheme="minorHAnsi" w:cstheme="minorHAnsi"/>
-          <w:sz w:val="28"/>
-          <w:szCs w:val="28"/>
-        </w:rPr>
-        <w:t>static</w:t>
-      </w:r>
-      <w:proofErr w:type="spellEnd"/>
-      <w:r>
-        <w:rPr>
-          <w:rFonts w:asciiTheme="minorHAnsi" w:eastAsia="Times New Roman" w:hAnsiTheme="minorHAnsi" w:cstheme="minorHAnsi"/>
-          <w:sz w:val="28"/>
-          <w:szCs w:val="28"/>
-        </w:rPr>
-        <w:t xml:space="preserve"> </w:t>
-      </w:r>
-      <w:proofErr w:type="spellStart"/>
-      <w:r>
-        <w:rPr>
-          <w:rFonts w:asciiTheme="minorHAnsi" w:eastAsia="Times New Roman" w:hAnsiTheme="minorHAnsi" w:cstheme="minorHAnsi"/>
-          <w:sz w:val="28"/>
-          <w:szCs w:val="28"/>
-        </w:rPr>
-        <w:t>void</w:t>
-      </w:r>
-      <w:proofErr w:type="spellEnd"/>
-      <w:r>
-        <w:rPr>
-          <w:rFonts w:asciiTheme="minorHAnsi" w:eastAsia="Times New Roman" w:hAnsiTheme="minorHAnsi" w:cstheme="minorHAnsi"/>
-          <w:sz w:val="28"/>
-          <w:szCs w:val="28"/>
-        </w:rPr>
-        <w:t xml:space="preserve"> </w:t>
-      </w:r>
-      <w:proofErr w:type="spellStart"/>
-      <w:r>
-        <w:rPr>
-          <w:rFonts w:asciiTheme="minorHAnsi" w:eastAsia="Times New Roman" w:hAnsiTheme="minorHAnsi" w:cstheme="minorHAnsi"/>
-          <w:sz w:val="28"/>
-          <w:szCs w:val="28"/>
-        </w:rPr>
-        <w:t>Main</w:t>
-      </w:r>
-      <w:proofErr w:type="spellEnd"/>
-      <w:r>
-        <w:rPr>
-          <w:rFonts w:asciiTheme="minorHAnsi" w:eastAsia="Times New Roman" w:hAnsiTheme="minorHAnsi" w:cstheme="minorHAnsi"/>
-          <w:sz w:val="28"/>
-          <w:szCs w:val="28"/>
-        </w:rPr>
-        <w:t xml:space="preserve"> (</w:t>
-      </w:r>
-      <w:proofErr w:type="spellStart"/>
-      <w:r>
-        <w:rPr>
-          <w:rFonts w:asciiTheme="minorHAnsi" w:eastAsia="Times New Roman" w:hAnsiTheme="minorHAnsi" w:cstheme="minorHAnsi"/>
-          <w:sz w:val="28"/>
-          <w:szCs w:val="28"/>
-        </w:rPr>
-        <w:t>string</w:t>
-      </w:r>
-      <w:proofErr w:type="spellEnd"/>
-      <w:r>
-        <w:rPr>
-          <w:rFonts w:asciiTheme="minorHAnsi" w:eastAsia="Times New Roman" w:hAnsiTheme="minorHAnsi" w:cstheme="minorHAnsi"/>
-          <w:sz w:val="28"/>
-          <w:szCs w:val="28"/>
-        </w:rPr>
-        <w:t xml:space="preserve"> [] </w:t>
-      </w:r>
-      <w:proofErr w:type="spellStart"/>
-      <w:r>
-        <w:rPr>
-          <w:rFonts w:asciiTheme="minorHAnsi" w:eastAsia="Times New Roman" w:hAnsiTheme="minorHAnsi" w:cstheme="minorHAnsi"/>
-          <w:sz w:val="28"/>
-          <w:szCs w:val="28"/>
-        </w:rPr>
-        <w:t>args</w:t>
-      </w:r>
-      <w:proofErr w:type="spellEnd"/>
-      <w:r>
-        <w:rPr>
-          <w:rFonts w:asciiTheme="minorHAnsi" w:eastAsia="Times New Roman" w:hAnsiTheme="minorHAnsi" w:cstheme="minorHAnsi"/>
-          <w:sz w:val="28"/>
-          <w:szCs w:val="28"/>
-        </w:rPr>
-        <w:t>)</w:t>
-      </w:r>
-    </w:p>
-    <w:p>
-      <w:pPr>
-        <w:pStyle w:val="a5"/>
-        <w:spacing w:line="240" w:lineRule="auto"/>
-        <w:rPr>
-          <w:rFonts w:asciiTheme="minorHAnsi" w:eastAsia="Times New Roman" w:hAnsiTheme="minorHAnsi" w:cstheme="minorHAnsi"/>
-          <w:sz w:val="28"/>
-          <w:szCs w:val="28"/>
-        </w:rPr>
-      </w:pPr>
-      <w:r>
-        <w:rPr>
-          <w:rFonts w:asciiTheme="minorHAnsi" w:eastAsia="Times New Roman" w:hAnsiTheme="minorHAnsi" w:cstheme="minorHAnsi"/>
-          <w:sz w:val="28"/>
-          <w:szCs w:val="28"/>
-        </w:rPr>
-        <w:t xml:space="preserve">    {</w:t>
-      </w:r>
-    </w:p>
-    <w:p>
-      <w:pPr>
-        <w:pStyle w:val="a5"/>
-        <w:spacing w:line="240" w:lineRule="auto"/>
-        <w:rPr>
-          <w:rFonts w:asciiTheme="minorHAnsi" w:eastAsia="Times New Roman" w:hAnsiTheme="minorHAnsi" w:cstheme="minorHAnsi"/>
-          <w:sz w:val="28"/>
-          <w:szCs w:val="28"/>
-        </w:rPr>
-      </w:pPr>
-      <w:r>
-        <w:rPr>
-          <w:rFonts w:asciiTheme="minorHAnsi" w:eastAsia="Times New Roman" w:hAnsiTheme="minorHAnsi" w:cstheme="minorHAnsi"/>
-          <w:sz w:val="28"/>
-          <w:szCs w:val="28"/>
-        </w:rPr>
-        <w:t xml:space="preserve">        </w:t>
-      </w:r>
-      <w:proofErr w:type="spellStart"/>
-      <w:r>
-        <w:rPr>
-          <w:rFonts w:asciiTheme="minorHAnsi" w:eastAsia="Times New Roman" w:hAnsiTheme="minorHAnsi" w:cstheme="minorHAnsi"/>
-          <w:sz w:val="28"/>
-          <w:szCs w:val="28"/>
-        </w:rPr>
-        <w:t>Message</w:t>
-      </w:r>
-      <w:proofErr w:type="spellEnd"/>
-      <w:r>
-        <w:rPr>
-          <w:rFonts w:asciiTheme="minorHAnsi" w:eastAsia="Times New Roman" w:hAnsiTheme="minorHAnsi" w:cstheme="minorHAnsi"/>
-          <w:sz w:val="28"/>
-          <w:szCs w:val="28"/>
-        </w:rPr>
-        <w:t xml:space="preserve"> </w:t>
-      </w:r>
-      <w:proofErr w:type="spellStart"/>
-      <w:r>
-        <w:rPr>
-          <w:rFonts w:asciiTheme="minorHAnsi" w:eastAsia="Times New Roman" w:hAnsiTheme="minorHAnsi" w:cstheme="minorHAnsi"/>
-          <w:sz w:val="28"/>
-          <w:szCs w:val="28"/>
-        </w:rPr>
-        <w:t>mes</w:t>
-      </w:r>
-      <w:proofErr w:type="spellEnd"/>
-      <w:r>
-        <w:rPr>
-          <w:rFonts w:asciiTheme="minorHAnsi" w:eastAsia="Times New Roman" w:hAnsiTheme="minorHAnsi" w:cstheme="minorHAnsi"/>
-          <w:sz w:val="28"/>
-          <w:szCs w:val="28"/>
-        </w:rPr>
-        <w:t xml:space="preserve"> = </w:t>
-      </w:r>
-      <w:proofErr w:type="spellStart"/>
-      <w:r>
-        <w:rPr>
-          <w:rFonts w:asciiTheme="minorHAnsi" w:eastAsia="Times New Roman" w:hAnsiTheme="minorHAnsi" w:cstheme="minorHAnsi"/>
-          <w:sz w:val="28"/>
-          <w:szCs w:val="28"/>
-        </w:rPr>
-        <w:t>Hello</w:t>
-      </w:r>
-      <w:proofErr w:type="spellEnd"/>
-      <w:r>
-        <w:rPr>
-          <w:rFonts w:asciiTheme="minorHAnsi" w:eastAsia="Times New Roman" w:hAnsiTheme="minorHAnsi" w:cstheme="minorHAnsi"/>
-          <w:sz w:val="28"/>
-          <w:szCs w:val="28"/>
-        </w:rPr>
-        <w:t>;</w:t>
-      </w:r>
-    </w:p>
-    <w:p>
-      <w:pPr>
-        <w:pStyle w:val="a5"/>
-        <w:spacing w:line="240" w:lineRule="auto"/>
-        <w:rPr>
-          <w:rFonts w:asciiTheme="minorHAnsi" w:eastAsia="Times New Roman" w:hAnsiTheme="minorHAnsi" w:cstheme="minorHAnsi"/>
-          <w:sz w:val="28"/>
-          <w:szCs w:val="28"/>
-        </w:rPr>
-      </w:pPr>
-      <w:r>
-        <w:rPr>
-          <w:rFonts w:asciiTheme="minorHAnsi" w:eastAsia="Times New Roman" w:hAnsiTheme="minorHAnsi" w:cstheme="minorHAnsi"/>
-          <w:sz w:val="28"/>
-          <w:szCs w:val="28"/>
-        </w:rPr>
-        <w:t xml:space="preserve">        </w:t>
-      </w:r>
-      <w:proofErr w:type="spellStart"/>
-      <w:r>
-        <w:rPr>
-          <w:rFonts w:asciiTheme="minorHAnsi" w:eastAsia="Times New Roman" w:hAnsiTheme="minorHAnsi" w:cstheme="minorHAnsi"/>
-          <w:sz w:val="28"/>
-          <w:szCs w:val="28"/>
-        </w:rPr>
-        <w:t>mes</w:t>
-      </w:r>
-      <w:proofErr w:type="spellEnd"/>
-      <w:r>
-        <w:rPr>
-          <w:rFonts w:asciiTheme="minorHAnsi" w:eastAsia="Times New Roman" w:hAnsiTheme="minorHAnsi" w:cstheme="minorHAnsi"/>
-          <w:sz w:val="28"/>
-          <w:szCs w:val="28"/>
-        </w:rPr>
-        <w:t xml:space="preserve"> ();</w:t>
-      </w:r>
-    </w:p>
-    <w:p>
-      <w:pPr>
-        <w:pStyle w:val="a5"/>
-        <w:spacing w:line="240" w:lineRule="auto"/>
-        <w:rPr>
-          <w:rFonts w:asciiTheme="minorHAnsi" w:eastAsia="Times New Roman" w:hAnsiTheme="minorHAnsi" w:cstheme="minorHAnsi"/>
-          <w:sz w:val="28"/>
-          <w:szCs w:val="28"/>
-        </w:rPr>
-      </w:pPr>
-      <w:r>
-        <w:rPr>
-          <w:rFonts w:asciiTheme="minorHAnsi" w:eastAsia="Times New Roman" w:hAnsiTheme="minorHAnsi" w:cstheme="minorHAnsi"/>
-          <w:sz w:val="28"/>
-          <w:szCs w:val="28"/>
-        </w:rPr>
-        <w:t xml:space="preserve">        </w:t>
-      </w:r>
-      <w:proofErr w:type="spellStart"/>
-      <w:r>
-        <w:rPr>
-          <w:rFonts w:asciiTheme="minorHAnsi" w:eastAsia="Times New Roman" w:hAnsiTheme="minorHAnsi" w:cstheme="minorHAnsi"/>
-          <w:sz w:val="28"/>
-          <w:szCs w:val="28"/>
-        </w:rPr>
-        <w:t>Operation</w:t>
-      </w:r>
-      <w:proofErr w:type="spellEnd"/>
-      <w:r>
-        <w:rPr>
-          <w:rFonts w:asciiTheme="minorHAnsi" w:eastAsia="Times New Roman" w:hAnsiTheme="minorHAnsi" w:cstheme="minorHAnsi"/>
-          <w:sz w:val="28"/>
-          <w:szCs w:val="28"/>
-        </w:rPr>
-        <w:t xml:space="preserve"> </w:t>
-      </w:r>
-      <w:proofErr w:type="spellStart"/>
-      <w:r>
-        <w:rPr>
-          <w:rFonts w:asciiTheme="minorHAnsi" w:eastAsia="Times New Roman" w:hAnsiTheme="minorHAnsi" w:cstheme="minorHAnsi"/>
-          <w:sz w:val="28"/>
-          <w:szCs w:val="28"/>
-        </w:rPr>
-        <w:t>op</w:t>
-      </w:r>
-      <w:proofErr w:type="spellEnd"/>
-      <w:r>
-        <w:rPr>
-          <w:rFonts w:asciiTheme="minorHAnsi" w:eastAsia="Times New Roman" w:hAnsiTheme="minorHAnsi" w:cstheme="minorHAnsi"/>
-          <w:sz w:val="28"/>
-          <w:szCs w:val="28"/>
-        </w:rPr>
-        <w:t xml:space="preserve"> = </w:t>
-      </w:r>
-      <w:proofErr w:type="spellStart"/>
-      <w:r>
-        <w:rPr>
-          <w:rFonts w:asciiTheme="minorHAnsi" w:eastAsia="Times New Roman" w:hAnsiTheme="minorHAnsi" w:cstheme="minorHAnsi"/>
-          <w:sz w:val="28"/>
-          <w:szCs w:val="28"/>
-        </w:rPr>
-        <w:t>Add</w:t>
-      </w:r>
-      <w:proofErr w:type="spellEnd"/>
-      <w:r>
-        <w:rPr>
-          <w:rFonts w:asciiTheme="minorHAnsi" w:eastAsia="Times New Roman" w:hAnsiTheme="minorHAnsi" w:cstheme="minorHAnsi"/>
-          <w:sz w:val="28"/>
-          <w:szCs w:val="28"/>
-        </w:rPr>
-        <w:t>;</w:t>
-      </w:r>
-    </w:p>
-    <w:p>
-      <w:pPr>
-        <w:pStyle w:val="a5"/>
-        <w:spacing w:line="240" w:lineRule="auto"/>
-        <w:rPr>
-          <w:rFonts w:asciiTheme="minorHAnsi" w:eastAsia="Times New Roman" w:hAnsiTheme="minorHAnsi" w:cstheme="minorHAnsi"/>
-          <w:sz w:val="28"/>
-          <w:szCs w:val="28"/>
-        </w:rPr>
-      </w:pPr>
-      <w:r>
-        <w:rPr>
-          <w:rFonts w:asciiTheme="minorHAnsi" w:eastAsia="Times New Roman" w:hAnsiTheme="minorHAnsi" w:cstheme="minorHAnsi"/>
-          <w:sz w:val="28"/>
-          <w:szCs w:val="28"/>
-        </w:rPr>
-        <w:t xml:space="preserve">        </w:t>
-      </w:r>
-      <w:proofErr w:type="spellStart"/>
-      <w:r>
-        <w:rPr>
-          <w:rFonts w:asciiTheme="minorHAnsi" w:eastAsia="Times New Roman" w:hAnsiTheme="minorHAnsi" w:cstheme="minorHAnsi"/>
-          <w:sz w:val="28"/>
-          <w:szCs w:val="28"/>
-        </w:rPr>
-        <w:t>op</w:t>
-      </w:r>
-      <w:proofErr w:type="spellEnd"/>
-      <w:r>
-        <w:rPr>
-          <w:rFonts w:asciiTheme="minorHAnsi" w:eastAsia="Times New Roman" w:hAnsiTheme="minorHAnsi" w:cstheme="minorHAnsi"/>
-          <w:sz w:val="28"/>
-          <w:szCs w:val="28"/>
-        </w:rPr>
-        <w:t xml:space="preserve"> (3, 4);</w:t>
-      </w:r>
-    </w:p>
-    <w:p>
-      <w:pPr>
-        <w:pStyle w:val="a5"/>
-        <w:spacing w:line="240" w:lineRule="auto"/>
-        <w:rPr>
-          <w:rFonts w:asciiTheme="minorHAnsi" w:eastAsia="Times New Roman" w:hAnsiTheme="minorHAnsi" w:cstheme="minorHAnsi"/>
-          <w:sz w:val="28"/>
-          <w:szCs w:val="28"/>
-        </w:rPr>
-      </w:pPr>
-      <w:r>
-        <w:rPr>
-          <w:rFonts w:asciiTheme="minorHAnsi" w:eastAsia="Times New Roman" w:hAnsiTheme="minorHAnsi" w:cstheme="minorHAnsi"/>
-          <w:sz w:val="28"/>
-          <w:szCs w:val="28"/>
-        </w:rPr>
         <w:t xml:space="preserve">        </w:t>
       </w:r>
       <w:proofErr w:type="spellStart"/>
@@ -5333,7 +5730,6 @@
           <w:sz w:val="28"/>
           <w:szCs w:val="28"/>
         </w:rPr>
-        <w:lastRenderedPageBreak/>
         <w:t>Наведіть склад класу делегату.</w:t>
       </w:r>
     </w:p>
@@ -5670,6 +6066,7 @@
                 <w:sz w:val="28"/>
                 <w:szCs w:val="28"/>
               </w:rPr>
+              <w:lastRenderedPageBreak/>
               <w:t>Combine</w:t>
             </w:r>
             <w:proofErr w:type="spellEnd"/>
@@ -6067,463 +6464,463 @@
           <w:sz w:val="28"/>
           <w:szCs w:val="28"/>
         </w:rPr>
+        <w:t>З делегатами тісно пов'язані Анонімні методи. Анонімні методи використовуються для створення екземплярів делегатів.</w:t>
+      </w:r>
+    </w:p>
+    <w:p>
+      <w:pPr>
+        <w:pStyle w:val="a5"/>
+        <w:spacing w:line="240" w:lineRule="auto"/>
+        <w:rPr>
+          <w:rFonts w:asciiTheme="minorHAnsi" w:eastAsia="Times New Roman" w:hAnsiTheme="minorHAnsi" w:cstheme="minorHAnsi"/>
+          <w:sz w:val="28"/>
+          <w:szCs w:val="28"/>
+        </w:rPr>
+      </w:pPr>
+      <w:r>
+        <w:rPr>
+          <w:rFonts w:asciiTheme="minorHAnsi" w:eastAsia="Times New Roman" w:hAnsiTheme="minorHAnsi" w:cstheme="minorHAnsi"/>
+          <w:sz w:val="28"/>
+          <w:szCs w:val="28"/>
+        </w:rPr>
+        <w:t xml:space="preserve">Визначення анонімних методів починається з ключового слова </w:t>
+      </w:r>
+      <w:proofErr w:type="spellStart"/>
+      <w:r>
+        <w:rPr>
+          <w:rFonts w:asciiTheme="minorHAnsi" w:eastAsia="Times New Roman" w:hAnsiTheme="minorHAnsi" w:cstheme="minorHAnsi"/>
+          <w:sz w:val="28"/>
+          <w:szCs w:val="28"/>
+        </w:rPr>
+        <w:t>delegate</w:t>
+      </w:r>
+      <w:proofErr w:type="spellEnd"/>
+      <w:r>
+        <w:rPr>
+          <w:rFonts w:asciiTheme="minorHAnsi" w:eastAsia="Times New Roman" w:hAnsiTheme="minorHAnsi" w:cstheme="minorHAnsi"/>
+          <w:sz w:val="28"/>
+          <w:szCs w:val="28"/>
+        </w:rPr>
+        <w:t>, після якого йде в дужках список параметрів і тіло методу в фігурних дужках:</w:t>
+      </w:r>
+    </w:p>
+    <w:p>
+      <w:pPr>
+        <w:pStyle w:val="a5"/>
+        <w:spacing w:line="240" w:lineRule="auto"/>
+        <w:rPr>
+          <w:rFonts w:asciiTheme="minorHAnsi" w:eastAsia="Times New Roman" w:hAnsiTheme="minorHAnsi" w:cstheme="minorHAnsi"/>
+          <w:sz w:val="28"/>
+          <w:szCs w:val="28"/>
+        </w:rPr>
+      </w:pPr>
+      <w:proofErr w:type="spellStart"/>
+      <w:r>
+        <w:rPr>
+          <w:rFonts w:asciiTheme="minorHAnsi" w:eastAsia="Times New Roman" w:hAnsiTheme="minorHAnsi" w:cstheme="minorHAnsi"/>
+          <w:sz w:val="28"/>
+          <w:szCs w:val="28"/>
+        </w:rPr>
+        <w:t>delegate</w:t>
+      </w:r>
+      <w:proofErr w:type="spellEnd"/>
+      <w:r>
+        <w:rPr>
+          <w:rFonts w:asciiTheme="minorHAnsi" w:eastAsia="Times New Roman" w:hAnsiTheme="minorHAnsi" w:cstheme="minorHAnsi"/>
+          <w:sz w:val="28"/>
+          <w:szCs w:val="28"/>
+        </w:rPr>
+        <w:t xml:space="preserve"> (параметри)</w:t>
+      </w:r>
+    </w:p>
+    <w:p>
+      <w:pPr>
+        <w:pStyle w:val="a5"/>
+        <w:spacing w:line="240" w:lineRule="auto"/>
+        <w:rPr>
+          <w:rFonts w:asciiTheme="minorHAnsi" w:eastAsia="Times New Roman" w:hAnsiTheme="minorHAnsi" w:cstheme="minorHAnsi"/>
+          <w:sz w:val="28"/>
+          <w:szCs w:val="28"/>
+        </w:rPr>
+      </w:pPr>
+      <w:r>
+        <w:rPr>
+          <w:rFonts w:asciiTheme="minorHAnsi" w:eastAsia="Times New Roman" w:hAnsiTheme="minorHAnsi" w:cstheme="minorHAnsi"/>
+          <w:sz w:val="28"/>
+          <w:szCs w:val="28"/>
+        </w:rPr>
+        <w:t>{</w:t>
+      </w:r>
+    </w:p>
+    <w:p>
+      <w:pPr>
+        <w:pStyle w:val="a5"/>
+        <w:spacing w:line="240" w:lineRule="auto"/>
+        <w:rPr>
+          <w:rFonts w:asciiTheme="minorHAnsi" w:eastAsia="Times New Roman" w:hAnsiTheme="minorHAnsi" w:cstheme="minorHAnsi"/>
+          <w:sz w:val="28"/>
+          <w:szCs w:val="28"/>
+        </w:rPr>
+      </w:pPr>
+      <w:r>
+        <w:rPr>
+          <w:rFonts w:asciiTheme="minorHAnsi" w:eastAsia="Times New Roman" w:hAnsiTheme="minorHAnsi" w:cstheme="minorHAnsi"/>
+          <w:sz w:val="28"/>
+          <w:szCs w:val="28"/>
+        </w:rPr>
+        <w:t xml:space="preserve">     // інструкції</w:t>
+      </w:r>
+    </w:p>
+    <w:p>
+      <w:pPr>
+        <w:pStyle w:val="a5"/>
+        <w:spacing w:line="240" w:lineRule="auto"/>
+        <w:rPr>
+          <w:rFonts w:asciiTheme="minorHAnsi" w:eastAsia="Times New Roman" w:hAnsiTheme="minorHAnsi" w:cstheme="minorHAnsi"/>
+          <w:sz w:val="28"/>
+          <w:szCs w:val="28"/>
+        </w:rPr>
+      </w:pPr>
+      <w:r>
+        <w:rPr>
+          <w:rFonts w:asciiTheme="minorHAnsi" w:eastAsia="Times New Roman" w:hAnsiTheme="minorHAnsi" w:cstheme="minorHAnsi"/>
+          <w:sz w:val="28"/>
+          <w:szCs w:val="28"/>
+        </w:rPr>
+        <w:t>}</w:t>
+      </w:r>
+    </w:p>
+    <w:p>
+      <w:pPr>
+        <w:pStyle w:val="a5"/>
+        <w:spacing w:line="240" w:lineRule="auto"/>
+        <w:rPr>
+          <w:rFonts w:asciiTheme="minorHAnsi" w:eastAsia="Times New Roman" w:hAnsiTheme="minorHAnsi" w:cstheme="minorHAnsi"/>
+          <w:sz w:val="28"/>
+          <w:szCs w:val="28"/>
+        </w:rPr>
+      </w:pPr>
+      <w:r>
+        <w:rPr>
+          <w:rFonts w:asciiTheme="minorHAnsi" w:eastAsia="Times New Roman" w:hAnsiTheme="minorHAnsi" w:cstheme="minorHAnsi"/>
+          <w:sz w:val="28"/>
+          <w:szCs w:val="28"/>
+        </w:rPr>
+        <w:t>наприклад:</w:t>
+      </w:r>
+    </w:p>
+    <w:p>
+      <w:pPr>
+        <w:pStyle w:val="a5"/>
+        <w:spacing w:line="240" w:lineRule="auto"/>
+        <w:rPr>
+          <w:rFonts w:asciiTheme="minorHAnsi" w:eastAsia="Times New Roman" w:hAnsiTheme="minorHAnsi" w:cstheme="minorHAnsi"/>
+          <w:sz w:val="28"/>
+          <w:szCs w:val="28"/>
+        </w:rPr>
+      </w:pPr>
+      <w:proofErr w:type="spellStart"/>
+      <w:r>
+        <w:rPr>
+          <w:rFonts w:asciiTheme="minorHAnsi" w:eastAsia="Times New Roman" w:hAnsiTheme="minorHAnsi" w:cstheme="minorHAnsi"/>
+          <w:sz w:val="28"/>
+          <w:szCs w:val="28"/>
+        </w:rPr>
+        <w:t>class</w:t>
+      </w:r>
+      <w:proofErr w:type="spellEnd"/>
+      <w:r>
+        <w:rPr>
+          <w:rFonts w:asciiTheme="minorHAnsi" w:eastAsia="Times New Roman" w:hAnsiTheme="minorHAnsi" w:cstheme="minorHAnsi"/>
+          <w:sz w:val="28"/>
+          <w:szCs w:val="28"/>
+        </w:rPr>
+        <w:t xml:space="preserve"> </w:t>
+      </w:r>
+      <w:proofErr w:type="spellStart"/>
+      <w:r>
+        <w:rPr>
+          <w:rFonts w:asciiTheme="minorHAnsi" w:eastAsia="Times New Roman" w:hAnsiTheme="minorHAnsi" w:cstheme="minorHAnsi"/>
+          <w:sz w:val="28"/>
+          <w:szCs w:val="28"/>
+        </w:rPr>
+        <w:t>Program</w:t>
+      </w:r>
+      <w:proofErr w:type="spellEnd"/>
+    </w:p>
+    <w:p>
+      <w:pPr>
+        <w:pStyle w:val="a5"/>
+        <w:spacing w:line="240" w:lineRule="auto"/>
+        <w:rPr>
+          <w:rFonts w:asciiTheme="minorHAnsi" w:eastAsia="Times New Roman" w:hAnsiTheme="minorHAnsi" w:cstheme="minorHAnsi"/>
+          <w:sz w:val="28"/>
+          <w:szCs w:val="28"/>
+        </w:rPr>
+      </w:pPr>
+      <w:r>
+        <w:rPr>
+          <w:rFonts w:asciiTheme="minorHAnsi" w:eastAsia="Times New Roman" w:hAnsiTheme="minorHAnsi" w:cstheme="minorHAnsi"/>
+          <w:sz w:val="28"/>
+          <w:szCs w:val="28"/>
+        </w:rPr>
+        <w:t>{</w:t>
+      </w:r>
+    </w:p>
+    <w:p>
+      <w:pPr>
+        <w:pStyle w:val="a5"/>
+        <w:spacing w:line="240" w:lineRule="auto"/>
+        <w:rPr>
+          <w:rFonts w:asciiTheme="minorHAnsi" w:eastAsia="Times New Roman" w:hAnsiTheme="minorHAnsi" w:cstheme="minorHAnsi"/>
+          <w:sz w:val="28"/>
+          <w:szCs w:val="28"/>
+        </w:rPr>
+      </w:pPr>
+      <w:r>
+        <w:rPr>
+          <w:rFonts w:asciiTheme="minorHAnsi" w:eastAsia="Times New Roman" w:hAnsiTheme="minorHAnsi" w:cstheme="minorHAnsi"/>
+          <w:sz w:val="28"/>
+          <w:szCs w:val="28"/>
+        </w:rPr>
+        <w:t xml:space="preserve">     </w:t>
+      </w:r>
+      <w:proofErr w:type="spellStart"/>
+      <w:r>
+        <w:rPr>
+          <w:rFonts w:asciiTheme="minorHAnsi" w:eastAsia="Times New Roman" w:hAnsiTheme="minorHAnsi" w:cstheme="minorHAnsi"/>
+          <w:sz w:val="28"/>
+          <w:szCs w:val="28"/>
+        </w:rPr>
+        <w:t>delegate</w:t>
+      </w:r>
+      <w:proofErr w:type="spellEnd"/>
+      <w:r>
+        <w:rPr>
+          <w:rFonts w:asciiTheme="minorHAnsi" w:eastAsia="Times New Roman" w:hAnsiTheme="minorHAnsi" w:cstheme="minorHAnsi"/>
+          <w:sz w:val="28"/>
+          <w:szCs w:val="28"/>
+        </w:rPr>
+        <w:t xml:space="preserve"> </w:t>
+      </w:r>
+      <w:proofErr w:type="spellStart"/>
+      <w:r>
+        <w:rPr>
+          <w:rFonts w:asciiTheme="minorHAnsi" w:eastAsia="Times New Roman" w:hAnsiTheme="minorHAnsi" w:cstheme="minorHAnsi"/>
+          <w:sz w:val="28"/>
+          <w:szCs w:val="28"/>
+        </w:rPr>
+        <w:t>void</w:t>
+      </w:r>
+      <w:proofErr w:type="spellEnd"/>
+      <w:r>
+        <w:rPr>
+          <w:rFonts w:asciiTheme="minorHAnsi" w:eastAsia="Times New Roman" w:hAnsiTheme="minorHAnsi" w:cstheme="minorHAnsi"/>
+          <w:sz w:val="28"/>
+          <w:szCs w:val="28"/>
+        </w:rPr>
+        <w:t xml:space="preserve"> </w:t>
+      </w:r>
+      <w:proofErr w:type="spellStart"/>
+      <w:r>
+        <w:rPr>
+          <w:rFonts w:asciiTheme="minorHAnsi" w:eastAsia="Times New Roman" w:hAnsiTheme="minorHAnsi" w:cstheme="minorHAnsi"/>
+          <w:sz w:val="28"/>
+          <w:szCs w:val="28"/>
+        </w:rPr>
+        <w:t>MessageHandler</w:t>
+      </w:r>
+      <w:proofErr w:type="spellEnd"/>
+      <w:r>
+        <w:rPr>
+          <w:rFonts w:asciiTheme="minorHAnsi" w:eastAsia="Times New Roman" w:hAnsiTheme="minorHAnsi" w:cstheme="minorHAnsi"/>
+          <w:sz w:val="28"/>
+          <w:szCs w:val="28"/>
+        </w:rPr>
+        <w:t xml:space="preserve"> (</w:t>
+      </w:r>
+      <w:proofErr w:type="spellStart"/>
+      <w:r>
+        <w:rPr>
+          <w:rFonts w:asciiTheme="minorHAnsi" w:eastAsia="Times New Roman" w:hAnsiTheme="minorHAnsi" w:cstheme="minorHAnsi"/>
+          <w:sz w:val="28"/>
+          <w:szCs w:val="28"/>
+        </w:rPr>
+        <w:t>string</w:t>
+      </w:r>
+      <w:proofErr w:type="spellEnd"/>
+      <w:r>
+        <w:rPr>
+          <w:rFonts w:asciiTheme="minorHAnsi" w:eastAsia="Times New Roman" w:hAnsiTheme="minorHAnsi" w:cstheme="minorHAnsi"/>
+          <w:sz w:val="28"/>
+          <w:szCs w:val="28"/>
+        </w:rPr>
+        <w:t xml:space="preserve"> </w:t>
+      </w:r>
+      <w:proofErr w:type="spellStart"/>
+      <w:r>
+        <w:rPr>
+          <w:rFonts w:asciiTheme="minorHAnsi" w:eastAsia="Times New Roman" w:hAnsiTheme="minorHAnsi" w:cstheme="minorHAnsi"/>
+          <w:sz w:val="28"/>
+          <w:szCs w:val="28"/>
+        </w:rPr>
+        <w:t>message</w:t>
+      </w:r>
+      <w:proofErr w:type="spellEnd"/>
+      <w:r>
+        <w:rPr>
+          <w:rFonts w:asciiTheme="minorHAnsi" w:eastAsia="Times New Roman" w:hAnsiTheme="minorHAnsi" w:cstheme="minorHAnsi"/>
+          <w:sz w:val="28"/>
+          <w:szCs w:val="28"/>
+        </w:rPr>
+        <w:t>);</w:t>
+      </w:r>
+    </w:p>
+    <w:p>
+      <w:pPr>
+        <w:pStyle w:val="a5"/>
+        <w:spacing w:line="240" w:lineRule="auto"/>
+        <w:rPr>
+          <w:rFonts w:asciiTheme="minorHAnsi" w:eastAsia="Times New Roman" w:hAnsiTheme="minorHAnsi" w:cstheme="minorHAnsi"/>
+          <w:sz w:val="28"/>
+          <w:szCs w:val="28"/>
+        </w:rPr>
+      </w:pPr>
+      <w:r>
+        <w:rPr>
+          <w:rFonts w:asciiTheme="minorHAnsi" w:eastAsia="Times New Roman" w:hAnsiTheme="minorHAnsi" w:cstheme="minorHAnsi"/>
+          <w:sz w:val="28"/>
+          <w:szCs w:val="28"/>
+        </w:rPr>
+        <w:t xml:space="preserve">     </w:t>
+      </w:r>
+      <w:proofErr w:type="spellStart"/>
+      <w:r>
+        <w:rPr>
+          <w:rFonts w:asciiTheme="minorHAnsi" w:eastAsia="Times New Roman" w:hAnsiTheme="minorHAnsi" w:cstheme="minorHAnsi"/>
+          <w:sz w:val="28"/>
+          <w:szCs w:val="28"/>
+        </w:rPr>
+        <w:t>static</w:t>
+      </w:r>
+      <w:proofErr w:type="spellEnd"/>
+      <w:r>
+        <w:rPr>
+          <w:rFonts w:asciiTheme="minorHAnsi" w:eastAsia="Times New Roman" w:hAnsiTheme="minorHAnsi" w:cstheme="minorHAnsi"/>
+          <w:sz w:val="28"/>
+          <w:szCs w:val="28"/>
+        </w:rPr>
+        <w:t xml:space="preserve"> </w:t>
+      </w:r>
+      <w:proofErr w:type="spellStart"/>
+      <w:r>
+        <w:rPr>
+          <w:rFonts w:asciiTheme="minorHAnsi" w:eastAsia="Times New Roman" w:hAnsiTheme="minorHAnsi" w:cstheme="minorHAnsi"/>
+          <w:sz w:val="28"/>
+          <w:szCs w:val="28"/>
+        </w:rPr>
+        <w:t>void</w:t>
+      </w:r>
+      <w:proofErr w:type="spellEnd"/>
+      <w:r>
+        <w:rPr>
+          <w:rFonts w:asciiTheme="minorHAnsi" w:eastAsia="Times New Roman" w:hAnsiTheme="minorHAnsi" w:cstheme="minorHAnsi"/>
+          <w:sz w:val="28"/>
+          <w:szCs w:val="28"/>
+        </w:rPr>
+        <w:t xml:space="preserve"> </w:t>
+      </w:r>
+      <w:proofErr w:type="spellStart"/>
+      <w:r>
+        <w:rPr>
+          <w:rFonts w:asciiTheme="minorHAnsi" w:eastAsia="Times New Roman" w:hAnsiTheme="minorHAnsi" w:cstheme="minorHAnsi"/>
+          <w:sz w:val="28"/>
+          <w:szCs w:val="28"/>
+        </w:rPr>
+        <w:t>Main</w:t>
+      </w:r>
+      <w:proofErr w:type="spellEnd"/>
+      <w:r>
+        <w:rPr>
+          <w:rFonts w:asciiTheme="minorHAnsi" w:eastAsia="Times New Roman" w:hAnsiTheme="minorHAnsi" w:cstheme="minorHAnsi"/>
+          <w:sz w:val="28"/>
+          <w:szCs w:val="28"/>
+        </w:rPr>
+        <w:t xml:space="preserve"> (</w:t>
+      </w:r>
+      <w:proofErr w:type="spellStart"/>
+      <w:r>
+        <w:rPr>
+          <w:rFonts w:asciiTheme="minorHAnsi" w:eastAsia="Times New Roman" w:hAnsiTheme="minorHAnsi" w:cstheme="minorHAnsi"/>
+          <w:sz w:val="28"/>
+          <w:szCs w:val="28"/>
+        </w:rPr>
+        <w:t>string</w:t>
+      </w:r>
+      <w:proofErr w:type="spellEnd"/>
+      <w:r>
+        <w:rPr>
+          <w:rFonts w:asciiTheme="minorHAnsi" w:eastAsia="Times New Roman" w:hAnsiTheme="minorHAnsi" w:cstheme="minorHAnsi"/>
+          <w:sz w:val="28"/>
+          <w:szCs w:val="28"/>
+        </w:rPr>
+        <w:t xml:space="preserve"> [] </w:t>
+      </w:r>
+      <w:proofErr w:type="spellStart"/>
+      <w:r>
+        <w:rPr>
+          <w:rFonts w:asciiTheme="minorHAnsi" w:eastAsia="Times New Roman" w:hAnsiTheme="minorHAnsi" w:cstheme="minorHAnsi"/>
+          <w:sz w:val="28"/>
+          <w:szCs w:val="28"/>
+        </w:rPr>
+        <w:t>args</w:t>
+      </w:r>
+      <w:proofErr w:type="spellEnd"/>
+      <w:r>
+        <w:rPr>
+          <w:rFonts w:asciiTheme="minorHAnsi" w:eastAsia="Times New Roman" w:hAnsiTheme="minorHAnsi" w:cstheme="minorHAnsi"/>
+          <w:sz w:val="28"/>
+          <w:szCs w:val="28"/>
+        </w:rPr>
+        <w:t>)</w:t>
+      </w:r>
+    </w:p>
+    <w:p>
+      <w:pPr>
+        <w:pStyle w:val="a5"/>
+        <w:spacing w:line="240" w:lineRule="auto"/>
+        <w:rPr>
+          <w:rFonts w:asciiTheme="minorHAnsi" w:eastAsia="Times New Roman" w:hAnsiTheme="minorHAnsi" w:cstheme="minorHAnsi"/>
+          <w:sz w:val="28"/>
+          <w:szCs w:val="28"/>
+        </w:rPr>
+      </w:pPr>
+      <w:r>
+        <w:rPr>
+          <w:rFonts w:asciiTheme="minorHAnsi" w:eastAsia="Times New Roman" w:hAnsiTheme="minorHAnsi" w:cstheme="minorHAnsi"/>
+          <w:sz w:val="28"/>
+          <w:szCs w:val="28"/>
+        </w:rPr>
+        <w:t xml:space="preserve">     {</w:t>
+      </w:r>
+    </w:p>
+    <w:p>
+      <w:pPr>
+        <w:pStyle w:val="a5"/>
+        <w:spacing w:line="240" w:lineRule="auto"/>
+        <w:rPr>
+          <w:rFonts w:asciiTheme="minorHAnsi" w:eastAsia="Times New Roman" w:hAnsiTheme="minorHAnsi" w:cstheme="minorHAnsi"/>
+          <w:sz w:val="28"/>
+          <w:szCs w:val="28"/>
+        </w:rPr>
+      </w:pPr>
+      <w:r>
+        <w:rPr>
+          <w:rFonts w:asciiTheme="minorHAnsi" w:eastAsia="Times New Roman" w:hAnsiTheme="minorHAnsi" w:cstheme="minorHAnsi"/>
+          <w:sz w:val="28"/>
+          <w:szCs w:val="28"/>
+        </w:rPr>
         <w:lastRenderedPageBreak/>
-        <w:t>З делегатами тісно пов'язані Анонімні методи. Анонімні методи використовуються для створення екземплярів делегатів.</w:t>
-      </w:r>
-    </w:p>
-    <w:p>
-      <w:pPr>
-        <w:pStyle w:val="a5"/>
-        <w:spacing w:line="240" w:lineRule="auto"/>
-        <w:rPr>
-          <w:rFonts w:asciiTheme="minorHAnsi" w:eastAsia="Times New Roman" w:hAnsiTheme="minorHAnsi" w:cstheme="minorHAnsi"/>
-          <w:sz w:val="28"/>
-          <w:szCs w:val="28"/>
-        </w:rPr>
-      </w:pPr>
-      <w:r>
-        <w:rPr>
-          <w:rFonts w:asciiTheme="minorHAnsi" w:eastAsia="Times New Roman" w:hAnsiTheme="minorHAnsi" w:cstheme="minorHAnsi"/>
-          <w:sz w:val="28"/>
-          <w:szCs w:val="28"/>
-        </w:rPr>
-        <w:t xml:space="preserve">Визначення анонімних методів починається з ключового слова </w:t>
-      </w:r>
-      <w:proofErr w:type="spellStart"/>
-      <w:r>
-        <w:rPr>
-          <w:rFonts w:asciiTheme="minorHAnsi" w:eastAsia="Times New Roman" w:hAnsiTheme="minorHAnsi" w:cstheme="minorHAnsi"/>
-          <w:sz w:val="28"/>
-          <w:szCs w:val="28"/>
-        </w:rPr>
-        <w:t>delegate</w:t>
-      </w:r>
-      <w:proofErr w:type="spellEnd"/>
-      <w:r>
-        <w:rPr>
-          <w:rFonts w:asciiTheme="minorHAnsi" w:eastAsia="Times New Roman" w:hAnsiTheme="minorHAnsi" w:cstheme="minorHAnsi"/>
-          <w:sz w:val="28"/>
-          <w:szCs w:val="28"/>
-        </w:rPr>
-        <w:t>, після якого йде в дужках список параметрів і тіло методу в фігурних дужках:</w:t>
-      </w:r>
-    </w:p>
-    <w:p>
-      <w:pPr>
-        <w:pStyle w:val="a5"/>
-        <w:spacing w:line="240" w:lineRule="auto"/>
-        <w:rPr>
-          <w:rFonts w:asciiTheme="minorHAnsi" w:eastAsia="Times New Roman" w:hAnsiTheme="minorHAnsi" w:cstheme="minorHAnsi"/>
-          <w:sz w:val="28"/>
-          <w:szCs w:val="28"/>
-        </w:rPr>
-      </w:pPr>
-      <w:proofErr w:type="spellStart"/>
-      <w:r>
-        <w:rPr>
-          <w:rFonts w:asciiTheme="minorHAnsi" w:eastAsia="Times New Roman" w:hAnsiTheme="minorHAnsi" w:cstheme="minorHAnsi"/>
-          <w:sz w:val="28"/>
-          <w:szCs w:val="28"/>
-        </w:rPr>
-        <w:t>delegate</w:t>
-      </w:r>
-      <w:proofErr w:type="spellEnd"/>
-      <w:r>
-        <w:rPr>
-          <w:rFonts w:asciiTheme="minorHAnsi" w:eastAsia="Times New Roman" w:hAnsiTheme="minorHAnsi" w:cstheme="minorHAnsi"/>
-          <w:sz w:val="28"/>
-          <w:szCs w:val="28"/>
-        </w:rPr>
-        <w:t xml:space="preserve"> (параметри)</w:t>
-      </w:r>
-    </w:p>
-    <w:p>
-      <w:pPr>
-        <w:pStyle w:val="a5"/>
-        <w:spacing w:line="240" w:lineRule="auto"/>
-        <w:rPr>
-          <w:rFonts w:asciiTheme="minorHAnsi" w:eastAsia="Times New Roman" w:hAnsiTheme="minorHAnsi" w:cstheme="minorHAnsi"/>
-          <w:sz w:val="28"/>
-          <w:szCs w:val="28"/>
-        </w:rPr>
-      </w:pPr>
-      <w:r>
-        <w:rPr>
-          <w:rFonts w:asciiTheme="minorHAnsi" w:eastAsia="Times New Roman" w:hAnsiTheme="minorHAnsi" w:cstheme="minorHAnsi"/>
-          <w:sz w:val="28"/>
-          <w:szCs w:val="28"/>
-        </w:rPr>
-        <w:t>{</w:t>
-      </w:r>
-    </w:p>
-    <w:p>
-      <w:pPr>
-        <w:pStyle w:val="a5"/>
-        <w:spacing w:line="240" w:lineRule="auto"/>
-        <w:rPr>
-          <w:rFonts w:asciiTheme="minorHAnsi" w:eastAsia="Times New Roman" w:hAnsiTheme="minorHAnsi" w:cstheme="minorHAnsi"/>
-          <w:sz w:val="28"/>
-          <w:szCs w:val="28"/>
-        </w:rPr>
-      </w:pPr>
-      <w:r>
-        <w:rPr>
-          <w:rFonts w:asciiTheme="minorHAnsi" w:eastAsia="Times New Roman" w:hAnsiTheme="minorHAnsi" w:cstheme="minorHAnsi"/>
-          <w:sz w:val="28"/>
-          <w:szCs w:val="28"/>
-        </w:rPr>
-        <w:t xml:space="preserve">     // інструкції</w:t>
-      </w:r>
-    </w:p>
-    <w:p>
-      <w:pPr>
-        <w:pStyle w:val="a5"/>
-        <w:spacing w:line="240" w:lineRule="auto"/>
-        <w:rPr>
-          <w:rFonts w:asciiTheme="minorHAnsi" w:eastAsia="Times New Roman" w:hAnsiTheme="minorHAnsi" w:cstheme="minorHAnsi"/>
-          <w:sz w:val="28"/>
-          <w:szCs w:val="28"/>
-        </w:rPr>
-      </w:pPr>
-      <w:r>
-        <w:rPr>
-          <w:rFonts w:asciiTheme="minorHAnsi" w:eastAsia="Times New Roman" w:hAnsiTheme="minorHAnsi" w:cstheme="minorHAnsi"/>
-          <w:sz w:val="28"/>
-          <w:szCs w:val="28"/>
-        </w:rPr>
-        <w:t>}</w:t>
-      </w:r>
-    </w:p>
-    <w:p>
-      <w:pPr>
-        <w:pStyle w:val="a5"/>
-        <w:spacing w:line="240" w:lineRule="auto"/>
-        <w:rPr>
-          <w:rFonts w:asciiTheme="minorHAnsi" w:eastAsia="Times New Roman" w:hAnsiTheme="minorHAnsi" w:cstheme="minorHAnsi"/>
-          <w:sz w:val="28"/>
-          <w:szCs w:val="28"/>
-        </w:rPr>
-      </w:pPr>
-      <w:r>
-        <w:rPr>
-          <w:rFonts w:asciiTheme="minorHAnsi" w:eastAsia="Times New Roman" w:hAnsiTheme="minorHAnsi" w:cstheme="minorHAnsi"/>
-          <w:sz w:val="28"/>
-          <w:szCs w:val="28"/>
-        </w:rPr>
-        <w:t>наприклад:</w:t>
-      </w:r>
-    </w:p>
-    <w:p>
-      <w:pPr>
-        <w:pStyle w:val="a5"/>
-        <w:spacing w:line="240" w:lineRule="auto"/>
-        <w:rPr>
-          <w:rFonts w:asciiTheme="minorHAnsi" w:eastAsia="Times New Roman" w:hAnsiTheme="minorHAnsi" w:cstheme="minorHAnsi"/>
-          <w:sz w:val="28"/>
-          <w:szCs w:val="28"/>
-        </w:rPr>
-      </w:pPr>
-      <w:proofErr w:type="spellStart"/>
-      <w:r>
-        <w:rPr>
-          <w:rFonts w:asciiTheme="minorHAnsi" w:eastAsia="Times New Roman" w:hAnsiTheme="minorHAnsi" w:cstheme="minorHAnsi"/>
-          <w:sz w:val="28"/>
-          <w:szCs w:val="28"/>
-        </w:rPr>
-        <w:t>class</w:t>
-      </w:r>
-      <w:proofErr w:type="spellEnd"/>
-      <w:r>
-        <w:rPr>
-          <w:rFonts w:asciiTheme="minorHAnsi" w:eastAsia="Times New Roman" w:hAnsiTheme="minorHAnsi" w:cstheme="minorHAnsi"/>
-          <w:sz w:val="28"/>
-          <w:szCs w:val="28"/>
-        </w:rPr>
-        <w:t xml:space="preserve"> </w:t>
-      </w:r>
-      <w:proofErr w:type="spellStart"/>
-      <w:r>
-        <w:rPr>
-          <w:rFonts w:asciiTheme="minorHAnsi" w:eastAsia="Times New Roman" w:hAnsiTheme="minorHAnsi" w:cstheme="minorHAnsi"/>
-          <w:sz w:val="28"/>
-          <w:szCs w:val="28"/>
-        </w:rPr>
-        <w:t>Program</w:t>
-      </w:r>
-      <w:proofErr w:type="spellEnd"/>
-    </w:p>
-    <w:p>
-      <w:pPr>
-        <w:pStyle w:val="a5"/>
-        <w:spacing w:line="240" w:lineRule="auto"/>
-        <w:rPr>
-          <w:rFonts w:asciiTheme="minorHAnsi" w:eastAsia="Times New Roman" w:hAnsiTheme="minorHAnsi" w:cstheme="minorHAnsi"/>
-          <w:sz w:val="28"/>
-          <w:szCs w:val="28"/>
-        </w:rPr>
-      </w:pPr>
-      <w:r>
-        <w:rPr>
-          <w:rFonts w:asciiTheme="minorHAnsi" w:eastAsia="Times New Roman" w:hAnsiTheme="minorHAnsi" w:cstheme="minorHAnsi"/>
-          <w:sz w:val="28"/>
-          <w:szCs w:val="28"/>
-        </w:rPr>
-        <w:t>{</w:t>
-      </w:r>
-    </w:p>
-    <w:p>
-      <w:pPr>
-        <w:pStyle w:val="a5"/>
-        <w:spacing w:line="240" w:lineRule="auto"/>
-        <w:rPr>
-          <w:rFonts w:asciiTheme="minorHAnsi" w:eastAsia="Times New Roman" w:hAnsiTheme="minorHAnsi" w:cstheme="minorHAnsi"/>
-          <w:sz w:val="28"/>
-          <w:szCs w:val="28"/>
-        </w:rPr>
-      </w:pPr>
-      <w:r>
-        <w:rPr>
-          <w:rFonts w:asciiTheme="minorHAnsi" w:eastAsia="Times New Roman" w:hAnsiTheme="minorHAnsi" w:cstheme="minorHAnsi"/>
-          <w:sz w:val="28"/>
-          <w:szCs w:val="28"/>
-        </w:rPr>
-        <w:t xml:space="preserve">     </w:t>
-      </w:r>
-      <w:proofErr w:type="spellStart"/>
-      <w:r>
-        <w:rPr>
-          <w:rFonts w:asciiTheme="minorHAnsi" w:eastAsia="Times New Roman" w:hAnsiTheme="minorHAnsi" w:cstheme="minorHAnsi"/>
-          <w:sz w:val="28"/>
-          <w:szCs w:val="28"/>
-        </w:rPr>
-        <w:t>delegate</w:t>
-      </w:r>
-      <w:proofErr w:type="spellEnd"/>
-      <w:r>
-        <w:rPr>
-          <w:rFonts w:asciiTheme="minorHAnsi" w:eastAsia="Times New Roman" w:hAnsiTheme="minorHAnsi" w:cstheme="minorHAnsi"/>
-          <w:sz w:val="28"/>
-          <w:szCs w:val="28"/>
-        </w:rPr>
-        <w:t xml:space="preserve"> </w:t>
-      </w:r>
-      <w:proofErr w:type="spellStart"/>
-      <w:r>
-        <w:rPr>
-          <w:rFonts w:asciiTheme="minorHAnsi" w:eastAsia="Times New Roman" w:hAnsiTheme="minorHAnsi" w:cstheme="minorHAnsi"/>
-          <w:sz w:val="28"/>
-          <w:szCs w:val="28"/>
-        </w:rPr>
-        <w:t>void</w:t>
-      </w:r>
-      <w:proofErr w:type="spellEnd"/>
-      <w:r>
-        <w:rPr>
-          <w:rFonts w:asciiTheme="minorHAnsi" w:eastAsia="Times New Roman" w:hAnsiTheme="minorHAnsi" w:cstheme="minorHAnsi"/>
-          <w:sz w:val="28"/>
-          <w:szCs w:val="28"/>
-        </w:rPr>
-        <w:t xml:space="preserve"> </w:t>
-      </w:r>
-      <w:proofErr w:type="spellStart"/>
-      <w:r>
-        <w:rPr>
-          <w:rFonts w:asciiTheme="minorHAnsi" w:eastAsia="Times New Roman" w:hAnsiTheme="minorHAnsi" w:cstheme="minorHAnsi"/>
-          <w:sz w:val="28"/>
-          <w:szCs w:val="28"/>
-        </w:rPr>
-        <w:t>MessageHandler</w:t>
-      </w:r>
-      <w:proofErr w:type="spellEnd"/>
-      <w:r>
-        <w:rPr>
-          <w:rFonts w:asciiTheme="minorHAnsi" w:eastAsia="Times New Roman" w:hAnsiTheme="minorHAnsi" w:cstheme="minorHAnsi"/>
-          <w:sz w:val="28"/>
-          <w:szCs w:val="28"/>
-        </w:rPr>
-        <w:t xml:space="preserve"> (</w:t>
-      </w:r>
-      <w:proofErr w:type="spellStart"/>
-      <w:r>
-        <w:rPr>
-          <w:rFonts w:asciiTheme="minorHAnsi" w:eastAsia="Times New Roman" w:hAnsiTheme="minorHAnsi" w:cstheme="minorHAnsi"/>
-          <w:sz w:val="28"/>
-          <w:szCs w:val="28"/>
-        </w:rPr>
-        <w:t>string</w:t>
-      </w:r>
-      <w:proofErr w:type="spellEnd"/>
-      <w:r>
-        <w:rPr>
-          <w:rFonts w:asciiTheme="minorHAnsi" w:eastAsia="Times New Roman" w:hAnsiTheme="minorHAnsi" w:cstheme="minorHAnsi"/>
-          <w:sz w:val="28"/>
-          <w:szCs w:val="28"/>
-        </w:rPr>
-        <w:t xml:space="preserve"> </w:t>
-      </w:r>
-      <w:proofErr w:type="spellStart"/>
-      <w:r>
-        <w:rPr>
-          <w:rFonts w:asciiTheme="minorHAnsi" w:eastAsia="Times New Roman" w:hAnsiTheme="minorHAnsi" w:cstheme="minorHAnsi"/>
-          <w:sz w:val="28"/>
-          <w:szCs w:val="28"/>
-        </w:rPr>
-        <w:t>message</w:t>
-      </w:r>
-      <w:proofErr w:type="spellEnd"/>
-      <w:r>
-        <w:rPr>
-          <w:rFonts w:asciiTheme="minorHAnsi" w:eastAsia="Times New Roman" w:hAnsiTheme="minorHAnsi" w:cstheme="minorHAnsi"/>
-          <w:sz w:val="28"/>
-          <w:szCs w:val="28"/>
-        </w:rPr>
-        <w:t>);</w:t>
-      </w:r>
-    </w:p>
-    <w:p>
-      <w:pPr>
-        <w:pStyle w:val="a5"/>
-        <w:spacing w:line="240" w:lineRule="auto"/>
-        <w:rPr>
-          <w:rFonts w:asciiTheme="minorHAnsi" w:eastAsia="Times New Roman" w:hAnsiTheme="minorHAnsi" w:cstheme="minorHAnsi"/>
-          <w:sz w:val="28"/>
-          <w:szCs w:val="28"/>
-        </w:rPr>
-      </w:pPr>
-      <w:r>
-        <w:rPr>
-          <w:rFonts w:asciiTheme="minorHAnsi" w:eastAsia="Times New Roman" w:hAnsiTheme="minorHAnsi" w:cstheme="minorHAnsi"/>
-          <w:sz w:val="28"/>
-          <w:szCs w:val="28"/>
-        </w:rPr>
-        <w:t xml:space="preserve">     </w:t>
-      </w:r>
-      <w:proofErr w:type="spellStart"/>
-      <w:r>
-        <w:rPr>
-          <w:rFonts w:asciiTheme="minorHAnsi" w:eastAsia="Times New Roman" w:hAnsiTheme="minorHAnsi" w:cstheme="minorHAnsi"/>
-          <w:sz w:val="28"/>
-          <w:szCs w:val="28"/>
-        </w:rPr>
-        <w:t>static</w:t>
-      </w:r>
-      <w:proofErr w:type="spellEnd"/>
-      <w:r>
-        <w:rPr>
-          <w:rFonts w:asciiTheme="minorHAnsi" w:eastAsia="Times New Roman" w:hAnsiTheme="minorHAnsi" w:cstheme="minorHAnsi"/>
-          <w:sz w:val="28"/>
-          <w:szCs w:val="28"/>
-        </w:rPr>
-        <w:t xml:space="preserve"> </w:t>
-      </w:r>
-      <w:proofErr w:type="spellStart"/>
-      <w:r>
-        <w:rPr>
-          <w:rFonts w:asciiTheme="minorHAnsi" w:eastAsia="Times New Roman" w:hAnsiTheme="minorHAnsi" w:cstheme="minorHAnsi"/>
-          <w:sz w:val="28"/>
-          <w:szCs w:val="28"/>
-        </w:rPr>
-        <w:t>void</w:t>
-      </w:r>
-      <w:proofErr w:type="spellEnd"/>
-      <w:r>
-        <w:rPr>
-          <w:rFonts w:asciiTheme="minorHAnsi" w:eastAsia="Times New Roman" w:hAnsiTheme="minorHAnsi" w:cstheme="minorHAnsi"/>
-          <w:sz w:val="28"/>
-          <w:szCs w:val="28"/>
-        </w:rPr>
-        <w:t xml:space="preserve"> </w:t>
-      </w:r>
-      <w:proofErr w:type="spellStart"/>
-      <w:r>
-        <w:rPr>
-          <w:rFonts w:asciiTheme="minorHAnsi" w:eastAsia="Times New Roman" w:hAnsiTheme="minorHAnsi" w:cstheme="minorHAnsi"/>
-          <w:sz w:val="28"/>
-          <w:szCs w:val="28"/>
-        </w:rPr>
-        <w:t>Main</w:t>
-      </w:r>
-      <w:proofErr w:type="spellEnd"/>
-      <w:r>
-        <w:rPr>
-          <w:rFonts w:asciiTheme="minorHAnsi" w:eastAsia="Times New Roman" w:hAnsiTheme="minorHAnsi" w:cstheme="minorHAnsi"/>
-          <w:sz w:val="28"/>
-          <w:szCs w:val="28"/>
-        </w:rPr>
-        <w:t xml:space="preserve"> (</w:t>
-      </w:r>
-      <w:proofErr w:type="spellStart"/>
-      <w:r>
-        <w:rPr>
-          <w:rFonts w:asciiTheme="minorHAnsi" w:eastAsia="Times New Roman" w:hAnsiTheme="minorHAnsi" w:cstheme="minorHAnsi"/>
-          <w:sz w:val="28"/>
-          <w:szCs w:val="28"/>
-        </w:rPr>
-        <w:t>string</w:t>
-      </w:r>
-      <w:proofErr w:type="spellEnd"/>
-      <w:r>
-        <w:rPr>
-          <w:rFonts w:asciiTheme="minorHAnsi" w:eastAsia="Times New Roman" w:hAnsiTheme="minorHAnsi" w:cstheme="minorHAnsi"/>
-          <w:sz w:val="28"/>
-          <w:szCs w:val="28"/>
-        </w:rPr>
-        <w:t xml:space="preserve"> [] </w:t>
-      </w:r>
-      <w:proofErr w:type="spellStart"/>
-      <w:r>
-        <w:rPr>
-          <w:rFonts w:asciiTheme="minorHAnsi" w:eastAsia="Times New Roman" w:hAnsiTheme="minorHAnsi" w:cstheme="minorHAnsi"/>
-          <w:sz w:val="28"/>
-          <w:szCs w:val="28"/>
-        </w:rPr>
-        <w:t>args</w:t>
-      </w:r>
-      <w:proofErr w:type="spellEnd"/>
-      <w:r>
-        <w:rPr>
-          <w:rFonts w:asciiTheme="minorHAnsi" w:eastAsia="Times New Roman" w:hAnsiTheme="minorHAnsi" w:cstheme="minorHAnsi"/>
-          <w:sz w:val="28"/>
-          <w:szCs w:val="28"/>
-        </w:rPr>
-        <w:t>)</w:t>
-      </w:r>
-    </w:p>
-    <w:p>
-      <w:pPr>
-        <w:pStyle w:val="a5"/>
-        <w:spacing w:line="240" w:lineRule="auto"/>
-        <w:rPr>
-          <w:rFonts w:asciiTheme="minorHAnsi" w:eastAsia="Times New Roman" w:hAnsiTheme="minorHAnsi" w:cstheme="minorHAnsi"/>
-          <w:sz w:val="28"/>
-          <w:szCs w:val="28"/>
-        </w:rPr>
-      </w:pPr>
-      <w:r>
-        <w:rPr>
-          <w:rFonts w:asciiTheme="minorHAnsi" w:eastAsia="Times New Roman" w:hAnsiTheme="minorHAnsi" w:cstheme="minorHAnsi"/>
-          <w:sz w:val="28"/>
-          <w:szCs w:val="28"/>
-        </w:rPr>
-        <w:t xml:space="preserve">     {</w:t>
-      </w:r>
-    </w:p>
-    <w:p>
-      <w:pPr>
-        <w:pStyle w:val="a5"/>
-        <w:spacing w:line="240" w:lineRule="auto"/>
-        <w:rPr>
-          <w:rFonts w:asciiTheme="minorHAnsi" w:eastAsia="Times New Roman" w:hAnsiTheme="minorHAnsi" w:cstheme="minorHAnsi"/>
-          <w:sz w:val="28"/>
-          <w:szCs w:val="28"/>
-        </w:rPr>
-      </w:pPr>
-      <w:r>
-        <w:rPr>
-          <w:rFonts w:asciiTheme="minorHAnsi" w:eastAsia="Times New Roman" w:hAnsiTheme="minorHAnsi" w:cstheme="minorHAnsi"/>
-          <w:sz w:val="28"/>
-          <w:szCs w:val="28"/>
-        </w:rPr>
         <w:t xml:space="preserve">         </w:t>
       </w:r>
       <w:proofErr w:type="spellStart"/>
@@ -7292,7 +7689,6 @@
           <w:sz w:val="28"/>
           <w:szCs w:val="28"/>
         </w:rPr>
-        <w:lastRenderedPageBreak/>
         <w:t xml:space="preserve">        </w:t>
       </w:r>
       <w:proofErr w:type="spellStart"/>
@@ -7787,6 +8183,7 @@
           <w:sz w:val="28"/>
           <w:szCs w:val="28"/>
         </w:rPr>
+        <w:lastRenderedPageBreak/>
         <w:t xml:space="preserve">        </w:t>
       </w:r>
       <w:proofErr w:type="spellStart"/>
@@ -8465,7 +8862,6 @@
           <w:sz w:val="28"/>
           <w:szCs w:val="28"/>
         </w:rPr>
-        <w:lastRenderedPageBreak/>
         <w:t>Підпис делегата повинен відповідати сигнатурі метода-обробника події, який повинен бути зареєстрований або підписаний на дану подію.</w:t>
       </w:r>
     </w:p>

</xml_diff>